<commit_message>
Ajout du diagramme de package dans le livrable
</commit_message>
<xml_diff>
--- a/Livrables/Documentation UML.docx
+++ b/Livrables/Documentation UML.docx
@@ -533,7 +533,19 @@
         <w:rPr>
           <w:rFonts w:ascii="Open Sans" w:hAnsi="Open Sans"/>
         </w:rPr>
-        <w:t>………………………………………………………………………… 3</w:t>
+        <w:t>…………………………………………………………………………</w:t>
+      </w:r>
+      <w:r>
+        <w:rPr>
+          <w:rFonts w:ascii="Open Sans" w:hAnsi="Open Sans"/>
+        </w:rPr>
+        <w:t>..</w:t>
+      </w:r>
+      <w:r>
+        <w:rPr>
+          <w:rFonts w:ascii="Open Sans" w:hAnsi="Open Sans"/>
+        </w:rPr>
+        <w:t>3</w:t>
       </w:r>
     </w:p>
     <w:p>
@@ -575,13 +587,33 @@
           <w:rFonts w:ascii="Open Sans" w:hAnsi="Open Sans"/>
           <w:i/>
         </w:rPr>
-        <w:t>Diagrammes de package</w:t>
-      </w:r>
-      <w:r>
-        <w:rPr>
-          <w:rFonts w:ascii="Open Sans" w:hAnsi="Open Sans"/>
-        </w:rPr>
-        <w:t>………………………………………………………………………..</w:t>
+        <w:t>Diagramme</w:t>
+      </w:r>
+      <w:r>
+        <w:rPr>
+          <w:rFonts w:ascii="Open Sans" w:hAnsi="Open Sans"/>
+          <w:i/>
+        </w:rPr>
+        <w:t xml:space="preserve"> de package</w:t>
+      </w:r>
+      <w:r>
+        <w:rPr>
+          <w:rFonts w:ascii="Open Sans" w:hAnsi="Open Sans"/>
+          <w:i/>
+        </w:rPr>
+        <w:t>s</w:t>
+      </w:r>
+      <w:r>
+        <w:rPr>
+          <w:rFonts w:ascii="Open Sans" w:hAnsi="Open Sans"/>
+        </w:rPr>
+        <w:t>……………………………………………………………………</w:t>
+      </w:r>
+      <w:r>
+        <w:rPr>
+          <w:rFonts w:ascii="Open Sans" w:hAnsi="Open Sans"/>
+        </w:rPr>
+        <w:t>....3</w:t>
       </w:r>
     </w:p>
     <w:p>
@@ -608,7 +640,19 @@
         <w:rPr>
           <w:rFonts w:ascii="Open Sans" w:hAnsi="Open Sans"/>
         </w:rPr>
-        <w:t>……………………………………………………………..</w:t>
+        <w:t>…………………………………………………………</w:t>
+      </w:r>
+      <w:r>
+        <w:rPr>
+          <w:rFonts w:ascii="Open Sans" w:hAnsi="Open Sans"/>
+        </w:rPr>
+        <w:t>…</w:t>
+      </w:r>
+      <w:r>
+        <w:rPr>
+          <w:rFonts w:ascii="Open Sans" w:hAnsi="Open Sans"/>
+        </w:rPr>
+        <w:t>..</w:t>
       </w:r>
     </w:p>
     <w:p>
@@ -783,13 +827,7 @@
         <w:rPr>
           <w:rFonts w:ascii="Open Sans" w:hAnsi="Open Sans"/>
         </w:rPr>
-        <w:t>……………………………………………………………</w:t>
-      </w:r>
-      <w:r>
-        <w:rPr>
-          <w:rFonts w:ascii="Open Sans" w:hAnsi="Open Sans"/>
-        </w:rPr>
-        <w:t>……………</w:t>
+        <w:t>…………………………………………………………………………</w:t>
       </w:r>
     </w:p>
     <w:p>
@@ -947,8 +985,6 @@
         </w:rPr>
         <w:t>4. BASE DE DONNÉES MySQL</w:t>
       </w:r>
-      <w:bookmarkStart w:id="0" w:name="_GoBack"/>
-      <w:bookmarkEnd w:id="0"/>
     </w:p>
     <w:p>
       <w:pPr>
@@ -1148,6 +1184,45 @@
           <w:u w:val="single"/>
         </w:rPr>
         <w:t>CONTEXTE</w:t>
+      </w:r>
+    </w:p>
+    <w:p>
+      <w:pPr>
+        <w:rPr>
+          <w:rFonts w:ascii="Open Sans" w:hAnsi="Open Sans"/>
+          <w:b/>
+          <w:u w:val="single"/>
+        </w:rPr>
+      </w:pPr>
+    </w:p>
+    <w:p>
+      <w:pPr>
+        <w:rPr>
+          <w:rFonts w:ascii="Open Sans" w:hAnsi="Open Sans"/>
+          <w:i/>
+        </w:rPr>
+      </w:pPr>
+      <w:r>
+        <w:rPr>
+          <w:rFonts w:ascii="Open Sans" w:hAnsi="Open Sans"/>
+          <w:b/>
+        </w:rPr>
+        <w:tab/>
+      </w:r>
+      <w:r>
+        <w:rPr>
+          <w:rFonts w:ascii="Open Sans" w:hAnsi="Open Sans"/>
+          <w:i/>
+        </w:rPr>
+        <w:t xml:space="preserve">1.1 </w:t>
+      </w:r>
+      <w:r>
+        <w:rPr>
+          <w:rFonts w:ascii="Open Sans" w:hAnsi="Open Sans"/>
+          <w:i/>
+          <w:u w:val="single"/>
+        </w:rPr>
+        <w:t>Présentation du projet</w:t>
       </w:r>
     </w:p>
     <w:p>
@@ -1228,37 +1303,408 @@
       <w:pPr>
         <w:rPr>
           <w:rFonts w:ascii="Open Sans" w:hAnsi="Open Sans"/>
-          <w:u w:val="single"/>
-        </w:rPr>
-      </w:pPr>
-    </w:p>
-    <w:p>
-      <w:pPr>
-        <w:rPr>
-          <w:rFonts w:ascii="Open Sans" w:hAnsi="Open Sans"/>
-          <w:u w:val="single"/>
-        </w:rPr>
-      </w:pPr>
-    </w:p>
-    <w:p>
-      <w:pPr>
-        <w:rPr>
-          <w:rFonts w:ascii="Open Sans" w:hAnsi="Open Sans"/>
-          <w:u w:val="single"/>
-        </w:rPr>
-      </w:pPr>
-    </w:p>
-    <w:p>
-      <w:pPr>
-        <w:rPr>
-          <w:rFonts w:ascii="Open Sans" w:hAnsi="Open Sans"/>
-          <w:u w:val="single"/>
-        </w:rPr>
-      </w:pPr>
+          <w:b/>
+        </w:rPr>
+      </w:pPr>
+    </w:p>
+    <w:p>
+      <w:pPr>
+        <w:rPr>
+          <w:rFonts w:ascii="Open Sans" w:hAnsi="Open Sans"/>
+          <w:b/>
+        </w:rPr>
+      </w:pPr>
+    </w:p>
+    <w:p>
+      <w:pPr>
+        <w:rPr>
+          <w:rFonts w:ascii="Open Sans" w:hAnsi="Open Sans"/>
+          <w:b/>
+        </w:rPr>
+      </w:pPr>
+    </w:p>
+    <w:p>
+      <w:pPr>
+        <w:rPr>
+          <w:rFonts w:ascii="Open Sans" w:hAnsi="Open Sans"/>
+          <w:b/>
+        </w:rPr>
+      </w:pPr>
+    </w:p>
+    <w:p>
+      <w:pPr>
+        <w:rPr>
+          <w:rFonts w:ascii="Open Sans" w:hAnsi="Open Sans"/>
+          <w:b/>
+        </w:rPr>
+      </w:pPr>
+    </w:p>
+    <w:p>
+      <w:pPr>
+        <w:rPr>
+          <w:rFonts w:ascii="Open Sans" w:hAnsi="Open Sans"/>
+          <w:b/>
+        </w:rPr>
+      </w:pPr>
+    </w:p>
+    <w:p>
+      <w:pPr>
+        <w:rPr>
+          <w:rFonts w:ascii="Open Sans" w:hAnsi="Open Sans"/>
+          <w:b/>
+        </w:rPr>
+      </w:pPr>
+    </w:p>
+    <w:p>
+      <w:pPr>
+        <w:rPr>
+          <w:rFonts w:ascii="Open Sans" w:hAnsi="Open Sans"/>
+          <w:b/>
+        </w:rPr>
+      </w:pPr>
+    </w:p>
+    <w:p>
+      <w:pPr>
+        <w:rPr>
+          <w:rFonts w:ascii="Open Sans" w:hAnsi="Open Sans"/>
+          <w:b/>
+        </w:rPr>
+      </w:pPr>
+    </w:p>
+    <w:p>
+      <w:pPr>
+        <w:rPr>
+          <w:rFonts w:ascii="Open Sans" w:hAnsi="Open Sans"/>
+          <w:b/>
+        </w:rPr>
+      </w:pPr>
+    </w:p>
+    <w:p>
+      <w:pPr>
+        <w:rPr>
+          <w:rFonts w:ascii="Open Sans" w:hAnsi="Open Sans"/>
+          <w:b/>
+        </w:rPr>
+      </w:pPr>
+    </w:p>
+    <w:p>
+      <w:pPr>
+        <w:rPr>
+          <w:rFonts w:ascii="Open Sans" w:hAnsi="Open Sans"/>
+          <w:b/>
+        </w:rPr>
+      </w:pPr>
+    </w:p>
+    <w:p>
+      <w:pPr>
+        <w:rPr>
+          <w:rFonts w:ascii="Open Sans" w:hAnsi="Open Sans"/>
+          <w:b/>
+        </w:rPr>
+      </w:pPr>
+    </w:p>
+    <w:p>
+      <w:pPr>
+        <w:rPr>
+          <w:rFonts w:ascii="Open Sans" w:hAnsi="Open Sans"/>
+          <w:b/>
+        </w:rPr>
+      </w:pPr>
+    </w:p>
+    <w:p>
+      <w:pPr>
+        <w:rPr>
+          <w:rFonts w:ascii="Open Sans" w:hAnsi="Open Sans"/>
+          <w:b/>
+        </w:rPr>
+      </w:pPr>
+    </w:p>
+    <w:p>
+      <w:pPr>
+        <w:rPr>
+          <w:rFonts w:ascii="Open Sans" w:hAnsi="Open Sans"/>
+          <w:b/>
+        </w:rPr>
+      </w:pPr>
+    </w:p>
+    <w:p>
+      <w:pPr>
+        <w:rPr>
+          <w:rFonts w:ascii="Open Sans" w:hAnsi="Open Sans"/>
+          <w:b/>
+        </w:rPr>
+      </w:pPr>
+    </w:p>
+    <w:p>
+      <w:pPr>
+        <w:rPr>
+          <w:rFonts w:ascii="Open Sans" w:hAnsi="Open Sans"/>
+          <w:b/>
+        </w:rPr>
+      </w:pPr>
+    </w:p>
+    <w:p>
+      <w:pPr>
+        <w:rPr>
+          <w:rFonts w:ascii="Open Sans" w:hAnsi="Open Sans"/>
+          <w:b/>
+        </w:rPr>
+      </w:pPr>
+    </w:p>
+    <w:p>
+      <w:pPr>
+        <w:rPr>
+          <w:rFonts w:ascii="Open Sans" w:hAnsi="Open Sans"/>
+          <w:b/>
+        </w:rPr>
+      </w:pPr>
+    </w:p>
+    <w:p>
+      <w:pPr>
+        <w:rPr>
+          <w:rFonts w:ascii="Open Sans" w:hAnsi="Open Sans"/>
+          <w:b/>
+        </w:rPr>
+      </w:pPr>
+    </w:p>
+    <w:p>
+      <w:pPr>
+        <w:rPr>
+          <w:rFonts w:ascii="Open Sans" w:hAnsi="Open Sans"/>
+          <w:b/>
+        </w:rPr>
+      </w:pPr>
+    </w:p>
+    <w:p>
+      <w:pPr>
+        <w:rPr>
+          <w:rFonts w:ascii="Open Sans" w:hAnsi="Open Sans"/>
+          <w:b/>
+        </w:rPr>
+      </w:pPr>
+    </w:p>
+    <w:p>
+      <w:pPr>
+        <w:rPr>
+          <w:rFonts w:ascii="Open Sans" w:hAnsi="Open Sans"/>
+          <w:b/>
+        </w:rPr>
+      </w:pPr>
+    </w:p>
+    <w:p>
+      <w:pPr>
+        <w:rPr>
+          <w:rFonts w:ascii="Open Sans" w:hAnsi="Open Sans"/>
+          <w:b/>
+        </w:rPr>
+      </w:pPr>
+    </w:p>
+    <w:p>
+      <w:pPr>
+        <w:rPr>
+          <w:rFonts w:ascii="Open Sans" w:hAnsi="Open Sans"/>
+          <w:b/>
+          <w:u w:val="single"/>
+        </w:rPr>
+      </w:pPr>
+      <w:r>
+        <w:rPr>
+          <w:rFonts w:ascii="Open Sans" w:hAnsi="Open Sans"/>
+          <w:b/>
+        </w:rPr>
+        <w:t xml:space="preserve">2. </w:t>
+      </w:r>
+      <w:r>
+        <w:rPr>
+          <w:rFonts w:ascii="Open Sans" w:hAnsi="Open Sans"/>
+          <w:b/>
+          <w:u w:val="single"/>
+        </w:rPr>
+        <w:t>LES BESOINS DES UTILISATEURS</w:t>
+      </w:r>
+    </w:p>
+    <w:p>
+      <w:pPr>
+        <w:rPr>
+          <w:rFonts w:ascii="Open Sans" w:hAnsi="Open Sans"/>
+          <w:b/>
+          <w:u w:val="single"/>
+        </w:rPr>
+      </w:pPr>
+    </w:p>
+    <w:p>
+      <w:pPr>
+        <w:rPr>
+          <w:rFonts w:ascii="Open Sans" w:hAnsi="Open Sans"/>
+          <w:i/>
+          <w:u w:val="single"/>
+        </w:rPr>
+      </w:pPr>
+      <w:r>
+        <w:rPr>
+          <w:rFonts w:ascii="Open Sans" w:hAnsi="Open Sans"/>
+          <w:i/>
+        </w:rPr>
+        <w:tab/>
+        <w:t xml:space="preserve">2.1 </w:t>
+      </w:r>
+      <w:r>
+        <w:rPr>
+          <w:rFonts w:ascii="Open Sans" w:hAnsi="Open Sans"/>
+          <w:i/>
+          <w:u w:val="single"/>
+        </w:rPr>
+        <w:t>Diagramme de package</w:t>
+      </w:r>
+      <w:r>
+        <w:rPr>
+          <w:rFonts w:ascii="Open Sans" w:hAnsi="Open Sans"/>
+          <w:i/>
+          <w:u w:val="single"/>
+        </w:rPr>
+        <w:t>s</w:t>
+      </w:r>
+    </w:p>
+    <w:p>
+      <w:pPr>
+        <w:rPr>
+          <w:rFonts w:ascii="Open Sans" w:hAnsi="Open Sans"/>
+          <w:i/>
+          <w:u w:val="single"/>
+        </w:rPr>
+      </w:pPr>
+    </w:p>
+    <w:p>
+      <w:pPr>
+        <w:rPr>
+          <w:rFonts w:ascii="Open Sans" w:hAnsi="Open Sans"/>
+        </w:rPr>
+      </w:pPr>
+      <w:r>
+        <w:rPr>
+          <w:rFonts w:ascii="Open Sans" w:hAnsi="Open Sans"/>
+        </w:rPr>
+        <w:tab/>
+        <w:t>Le diagramme de packages permet de décomposer le système en catégories. Il permet également d’identifier les acteurs intervenant dans chaque package.</w:t>
+      </w:r>
+    </w:p>
+    <w:p>
+      <w:pPr>
+        <w:rPr>
+          <w:rFonts w:ascii="Open Sans" w:hAnsi="Open Sans"/>
+          <w:i/>
+          <w:u w:val="single"/>
+        </w:rPr>
+      </w:pPr>
+    </w:p>
+    <w:p>
+      <w:pPr>
+        <w:rPr>
+          <w:rFonts w:ascii="Open Sans" w:hAnsi="Open Sans"/>
+          <w:u w:val="single"/>
+        </w:rPr>
+      </w:pPr>
+    </w:p>
+    <w:p>
+      <w:pPr>
+        <w:rPr>
+          <w:rFonts w:ascii="Open Sans" w:hAnsi="Open Sans"/>
+          <w:u w:val="single"/>
+        </w:rPr>
+      </w:pPr>
+    </w:p>
+    <w:p>
+      <w:pPr>
+        <w:rPr>
+          <w:rFonts w:ascii="Open Sans" w:hAnsi="Open Sans"/>
+          <w:u w:val="single"/>
+        </w:rPr>
+      </w:pPr>
+      <w:r>
+        <w:rPr>
+          <w:rFonts w:ascii="Open Sans" w:hAnsi="Open Sans"/>
+          <w:noProof/>
+          <w:u w:val="single"/>
+          <w:lang w:eastAsia="fr-FR"/>
+        </w:rPr>
+        <w:drawing>
+          <wp:anchor distT="0" distB="0" distL="114300" distR="114300" simplePos="0" relativeHeight="251658240" behindDoc="1" locked="0" layoutInCell="1" allowOverlap="1" wp14:anchorId="1B300A7E" wp14:editId="79E3E951">
+            <wp:simplePos x="0" y="0"/>
+            <wp:positionH relativeFrom="column">
+              <wp:posOffset>-52070</wp:posOffset>
+            </wp:positionH>
+            <wp:positionV relativeFrom="paragraph">
+              <wp:posOffset>234950</wp:posOffset>
+            </wp:positionV>
+            <wp:extent cx="6012180" cy="5910580"/>
+            <wp:effectExtent l="0" t="0" r="7620" b="7620"/>
+            <wp:wrapNone/>
+            <wp:docPr id="1" name="Image 1"/>
+            <wp:cNvGraphicFramePr>
+              <a:graphicFrameLocks xmlns:a="http://schemas.openxmlformats.org/drawingml/2006/main" noChangeAspect="1"/>
+            </wp:cNvGraphicFramePr>
+            <a:graphic xmlns:a="http://schemas.openxmlformats.org/drawingml/2006/main">
+              <a:graphicData uri="http://schemas.openxmlformats.org/drawingml/2006/picture">
+                <pic:pic xmlns:pic="http://schemas.openxmlformats.org/drawingml/2006/picture">
+                  <pic:nvPicPr>
+                    <pic:cNvPr id="1" name="ExpressFood - UML Package.jpg"/>
+                    <pic:cNvPicPr/>
+                  </pic:nvPicPr>
+                  <pic:blipFill>
+                    <a:blip r:embed="rId7">
+                      <a:extLst>
+                        <a:ext uri="{28A0092B-C50C-407E-A947-70E740481C1C}">
+                          <a14:useLocalDpi xmlns:a14="http://schemas.microsoft.com/office/drawing/2010/main" val="0"/>
+                        </a:ext>
+                      </a:extLst>
+                    </a:blip>
+                    <a:stretch>
+                      <a:fillRect/>
+                    </a:stretch>
+                  </pic:blipFill>
+                  <pic:spPr>
+                    <a:xfrm>
+                      <a:off x="0" y="0"/>
+                      <a:ext cx="6012180" cy="5910580"/>
+                    </a:xfrm>
+                    <a:prstGeom prst="rect">
+                      <a:avLst/>
+                    </a:prstGeom>
+                  </pic:spPr>
+                </pic:pic>
+              </a:graphicData>
+            </a:graphic>
+            <wp14:sizeRelH relativeFrom="margin">
+              <wp14:pctWidth>0</wp14:pctWidth>
+            </wp14:sizeRelH>
+            <wp14:sizeRelV relativeFrom="margin">
+              <wp14:pctHeight>0</wp14:pctHeight>
+            </wp14:sizeRelV>
+          </wp:anchor>
+        </w:drawing>
+      </w:r>
+    </w:p>
+    <w:p>
+      <w:pPr>
+        <w:rPr>
+          <w:rFonts w:ascii="Open Sans" w:hAnsi="Open Sans"/>
+          <w:u w:val="single"/>
+        </w:rPr>
+      </w:pPr>
+    </w:p>
+    <w:p>
+      <w:pPr>
+        <w:rPr>
+          <w:rFonts w:ascii="Open Sans" w:hAnsi="Open Sans"/>
+          <w:u w:val="single"/>
+        </w:rPr>
+      </w:pPr>
+      <w:bookmarkStart w:id="0" w:name="_GoBack"/>
+      <w:bookmarkEnd w:id="0"/>
     </w:p>
     <w:sectPr>
-      <w:footerReference w:type="even" r:id="rId7"/>
-      <w:footerReference w:type="default" r:id="rId8"/>
+      <w:footerReference w:type="even" r:id="rId8"/>
+      <w:footerReference w:type="default" r:id="rId9"/>
       <w:pgSz w:w="11900" w:h="16840"/>
       <w:pgMar w:top="1417" w:right="1417" w:bottom="1417" w:left="1417" w:header="708" w:footer="708" w:gutter="0"/>
       <w:cols w:space="708"/>
@@ -1359,7 +1805,7 @@
         <w:rStyle w:val="Numrodepage"/>
         <w:noProof/>
       </w:rPr>
-      <w:t>2</w:t>
+      <w:t>4</w:t>
     </w:r>
     <w:r>
       <w:rPr>
@@ -2158,7 +2604,7 @@
 </file>
 
 <file path=customXml/itemProps1.xml><?xml version="1.0" encoding="utf-8"?>
-<ds:datastoreItem xmlns:ds="http://schemas.openxmlformats.org/officeDocument/2006/customXml" ds:itemID="{9834BB72-D938-0E4F-A322-1CACD0A71447}">
+<ds:datastoreItem xmlns:ds="http://schemas.openxmlformats.org/officeDocument/2006/customXml" ds:itemID="{1571EF65-7FA7-744F-9A7C-8CD618FF7BEA}">
   <ds:schemaRefs>
     <ds:schemaRef ds:uri="http://schemas.openxmlformats.org/officeDocument/2006/bibliography"/>
   </ds:schemaRefs>

</xml_diff>

<commit_message>
Retrait de la table composition
</commit_message>
<xml_diff>
--- a/Livrables/Documentation UML.docx
+++ b/Livrables/Documentation UML.docx
@@ -538,13 +538,27 @@
         <w:rPr>
           <w:rFonts w:ascii="Open Sans" w:hAnsi="Open Sans"/>
         </w:rPr>
-        <w:t>…………………………………………………………………</w:t>
-      </w:r>
-      <w:r>
-        <w:rPr>
-          <w:rFonts w:ascii="Open Sans" w:hAnsi="Open Sans"/>
-        </w:rPr>
-        <w:t>..</w:t>
+        <w:t>……………………………………………………………</w:t>
+      </w:r>
+      <w:proofErr w:type="gramStart"/>
+      <w:r>
+        <w:rPr>
+          <w:rFonts w:ascii="Open Sans" w:hAnsi="Open Sans"/>
+        </w:rPr>
+        <w:t>……</w:t>
+      </w:r>
+      <w:r>
+        <w:rPr>
+          <w:rFonts w:ascii="Open Sans" w:hAnsi="Open Sans"/>
+        </w:rPr>
+        <w:t>.</w:t>
+      </w:r>
+      <w:proofErr w:type="gramEnd"/>
+      <w:r>
+        <w:rPr>
+          <w:rFonts w:ascii="Open Sans" w:hAnsi="Open Sans"/>
+        </w:rPr>
+        <w:t>.</w:t>
       </w:r>
       <w:r>
         <w:rPr>
@@ -609,13 +623,27 @@
         <w:rPr>
           <w:rFonts w:ascii="Open Sans" w:hAnsi="Open Sans"/>
         </w:rPr>
-        <w:t>…………………………………………………………………</w:t>
-      </w:r>
-      <w:r>
-        <w:rPr>
-          <w:rFonts w:ascii="Open Sans" w:hAnsi="Open Sans"/>
-        </w:rPr>
-        <w:t>....4</w:t>
+        <w:t>………………………………………………………………</w:t>
+      </w:r>
+      <w:proofErr w:type="gramStart"/>
+      <w:r>
+        <w:rPr>
+          <w:rFonts w:ascii="Open Sans" w:hAnsi="Open Sans"/>
+        </w:rPr>
+        <w:t>…</w:t>
+      </w:r>
+      <w:r>
+        <w:rPr>
+          <w:rFonts w:ascii="Open Sans" w:hAnsi="Open Sans"/>
+        </w:rPr>
+        <w:t>....</w:t>
+      </w:r>
+      <w:proofErr w:type="gramEnd"/>
+      <w:r>
+        <w:rPr>
+          <w:rFonts w:ascii="Open Sans" w:hAnsi="Open Sans"/>
+        </w:rPr>
+        <w:t>4</w:t>
       </w:r>
     </w:p>
     <w:p>
@@ -641,8 +669,9 @@
         <w:rPr>
           <w:rFonts w:ascii="Open Sans" w:hAnsi="Open Sans"/>
         </w:rPr>
-        <w:t>……………………………………………………</w:t>
-      </w:r>
+        <w:t>…………………………………………………</w:t>
+      </w:r>
+      <w:proofErr w:type="gramStart"/>
       <w:r>
         <w:rPr>
           <w:rFonts w:ascii="Open Sans" w:hAnsi="Open Sans"/>
@@ -653,7 +682,20 @@
         <w:rPr>
           <w:rFonts w:ascii="Open Sans" w:hAnsi="Open Sans"/>
         </w:rPr>
-        <w:t>.5</w:t>
+        <w:t>…</w:t>
+      </w:r>
+      <w:r>
+        <w:rPr>
+          <w:rFonts w:ascii="Open Sans" w:hAnsi="Open Sans"/>
+        </w:rPr>
+        <w:t>.</w:t>
+      </w:r>
+      <w:proofErr w:type="gramEnd"/>
+      <w:r>
+        <w:rPr>
+          <w:rFonts w:ascii="Open Sans" w:hAnsi="Open Sans"/>
+        </w:rPr>
+        <w:t>5</w:t>
       </w:r>
     </w:p>
     <w:p>
@@ -681,6 +723,7 @@
         </w:rPr>
         <w:t>Création d’une commande</w:t>
       </w:r>
+      <w:proofErr w:type="gramStart"/>
       <w:r>
         <w:rPr>
           <w:rFonts w:ascii="Open Sans" w:hAnsi="Open Sans"/>
@@ -691,7 +734,14 @@
         <w:rPr>
           <w:rFonts w:ascii="Open Sans" w:hAnsi="Open Sans"/>
         </w:rPr>
-        <w:t>……………………………</w:t>
+        <w:t>…</w:t>
+      </w:r>
+      <w:proofErr w:type="gramEnd"/>
+      <w:r>
+        <w:rPr>
+          <w:rFonts w:ascii="Open Sans" w:hAnsi="Open Sans"/>
+        </w:rPr>
+        <w:t>…………………………</w:t>
       </w:r>
       <w:r>
         <w:rPr>
@@ -976,7 +1026,14 @@
         <w:rPr>
           <w:rFonts w:ascii="Open Sans" w:hAnsi="Open Sans"/>
         </w:rPr>
-        <w:t xml:space="preserve"> Ajout d’un plat du jour </w:t>
+        <w:t xml:space="preserve"> Ajout d’un plat du jour</w:t>
+      </w:r>
+      <w:proofErr w:type="gramStart"/>
+      <w:r>
+        <w:rPr>
+          <w:rFonts w:ascii="Open Sans" w:hAnsi="Open Sans"/>
+        </w:rPr>
+        <w:t xml:space="preserve"> </w:t>
       </w:r>
       <w:r>
         <w:rPr>
@@ -988,7 +1045,14 @@
         <w:rPr>
           <w:rFonts w:ascii="Open Sans" w:hAnsi="Open Sans"/>
         </w:rPr>
-        <w:t>………………………………….</w:t>
+        <w:t>…</w:t>
+      </w:r>
+      <w:proofErr w:type="gramEnd"/>
+      <w:r>
+        <w:rPr>
+          <w:rFonts w:ascii="Open Sans" w:hAnsi="Open Sans"/>
+        </w:rPr>
+        <w:t>……………………………….</w:t>
       </w:r>
       <w:r>
         <w:rPr>
@@ -1020,7 +1084,14 @@
         <w:rPr>
           <w:rFonts w:ascii="Open Sans" w:hAnsi="Open Sans"/>
         </w:rPr>
-        <w:t xml:space="preserve">Livraison d’une commande </w:t>
+        <w:t>Livraison d’une commande</w:t>
+      </w:r>
+      <w:proofErr w:type="gramStart"/>
+      <w:r>
+        <w:rPr>
+          <w:rFonts w:ascii="Open Sans" w:hAnsi="Open Sans"/>
+        </w:rPr>
+        <w:t xml:space="preserve"> </w:t>
       </w:r>
       <w:r>
         <w:rPr>
@@ -1032,7 +1103,14 @@
         <w:rPr>
           <w:rFonts w:ascii="Open Sans" w:hAnsi="Open Sans"/>
         </w:rPr>
-        <w:t>……………………………</w:t>
+        <w:t>…</w:t>
+      </w:r>
+      <w:proofErr w:type="gramEnd"/>
+      <w:r>
+        <w:rPr>
+          <w:rFonts w:ascii="Open Sans" w:hAnsi="Open Sans"/>
+        </w:rPr>
+        <w:t>…………………………</w:t>
       </w:r>
       <w:r>
         <w:rPr>
@@ -1052,7 +1130,21 @@
           <w:rFonts w:ascii="Open Sans" w:hAnsi="Open Sans"/>
         </w:rPr>
         <w:tab/>
-        <w:t xml:space="preserve">     a) Statut du livreur...........................................................</w:t>
+        <w:t xml:space="preserve">     </w:t>
+      </w:r>
+      <w:proofErr w:type="spellStart"/>
+      <w:r>
+        <w:rPr>
+          <w:rFonts w:ascii="Open Sans" w:hAnsi="Open Sans"/>
+        </w:rPr>
+        <w:t>a</w:t>
+      </w:r>
+      <w:proofErr w:type="spellEnd"/>
+      <w:r>
+        <w:rPr>
+          <w:rFonts w:ascii="Open Sans" w:hAnsi="Open Sans"/>
+        </w:rPr>
+        <w:t>) Statut du livreur...........................................................</w:t>
       </w:r>
       <w:r>
         <w:rPr>
@@ -1121,13 +1213,39 @@
           <w:rFonts w:ascii="Open Sans" w:hAnsi="Open Sans"/>
         </w:rPr>
         <w:tab/>
-        <w:t>3.1 Diagrammes de classes</w:t>
-      </w:r>
-      <w:r>
-        <w:rPr>
-          <w:rFonts w:ascii="Open Sans" w:hAnsi="Open Sans"/>
-        </w:rPr>
-        <w:t>…………………………………………………………………………</w:t>
+        <w:t>3.1 Diagramme</w:t>
+      </w:r>
+      <w:r>
+        <w:rPr>
+          <w:rFonts w:ascii="Open Sans" w:hAnsi="Open Sans"/>
+        </w:rPr>
+        <w:t xml:space="preserve"> de classes</w:t>
+      </w:r>
+      <w:r>
+        <w:rPr>
+          <w:rFonts w:ascii="Open Sans" w:hAnsi="Open Sans"/>
+        </w:rPr>
+        <w:t>…………………………………………………………………</w:t>
+      </w:r>
+      <w:proofErr w:type="gramStart"/>
+      <w:r>
+        <w:rPr>
+          <w:rFonts w:ascii="Open Sans" w:hAnsi="Open Sans"/>
+        </w:rPr>
+        <w:t>……</w:t>
+      </w:r>
+      <w:r>
+        <w:rPr>
+          <w:rFonts w:ascii="Open Sans" w:hAnsi="Open Sans"/>
+        </w:rPr>
+        <w:t>.</w:t>
+      </w:r>
+      <w:proofErr w:type="gramEnd"/>
+      <w:r>
+        <w:rPr>
+          <w:rFonts w:ascii="Open Sans" w:hAnsi="Open Sans"/>
+        </w:rPr>
+        <w:t>20</w:t>
       </w:r>
     </w:p>
     <w:p>
@@ -1147,7 +1265,27 @@
         <w:rPr>
           <w:rFonts w:ascii="Open Sans" w:hAnsi="Open Sans"/>
         </w:rPr>
-        <w:t>……………………………………………………………………</w:t>
+        <w:t>…………………………………………………………</w:t>
+      </w:r>
+      <w:proofErr w:type="gramStart"/>
+      <w:r>
+        <w:rPr>
+          <w:rFonts w:ascii="Open Sans" w:hAnsi="Open Sans"/>
+        </w:rPr>
+        <w:t>……</w:t>
+      </w:r>
+      <w:r>
+        <w:rPr>
+          <w:rFonts w:ascii="Open Sans" w:hAnsi="Open Sans"/>
+        </w:rPr>
+        <w:t>.</w:t>
+      </w:r>
+      <w:proofErr w:type="gramEnd"/>
+      <w:r>
+        <w:rPr>
+          <w:rFonts w:ascii="Open Sans" w:hAnsi="Open Sans"/>
+        </w:rPr>
+        <w:t>.21</w:t>
       </w:r>
     </w:p>
     <w:p>
@@ -1172,13 +1310,51 @@
         <w:rPr>
           <w:rFonts w:ascii="Open Sans" w:hAnsi="Open Sans"/>
         </w:rPr>
-        <w:t>3.2.1 Diagrammes de séquences « Création d’une commande »</w:t>
-      </w:r>
-      <w:r>
-        <w:rPr>
-          <w:rFonts w:ascii="Open Sans" w:hAnsi="Open Sans"/>
-        </w:rPr>
-        <w:t>…………….</w:t>
+        <w:t>3.2.1 Diagramme</w:t>
+      </w:r>
+      <w:r>
+        <w:rPr>
+          <w:rFonts w:ascii="Open Sans" w:hAnsi="Open Sans"/>
+        </w:rPr>
+        <w:t xml:space="preserve"> de séquences « Passer </w:t>
+      </w:r>
+      <w:r>
+        <w:rPr>
+          <w:rFonts w:ascii="Open Sans" w:hAnsi="Open Sans"/>
+        </w:rPr>
+        <w:t>une commande</w:t>
+      </w:r>
+      <w:proofErr w:type="gramStart"/>
+      <w:r>
+        <w:rPr>
+          <w:rFonts w:ascii="Open Sans" w:hAnsi="Open Sans"/>
+        </w:rPr>
+        <w:t> »</w:t>
+      </w:r>
+      <w:r>
+        <w:rPr>
+          <w:rFonts w:ascii="Open Sans" w:hAnsi="Open Sans"/>
+        </w:rPr>
+        <w:t>…</w:t>
+      </w:r>
+      <w:proofErr w:type="gramEnd"/>
+      <w:r>
+        <w:rPr>
+          <w:rFonts w:ascii="Open Sans" w:hAnsi="Open Sans"/>
+        </w:rPr>
+        <w:t>………….</w:t>
+      </w:r>
+      <w:r>
+        <w:rPr>
+          <w:rFonts w:ascii="Open Sans" w:hAnsi="Open Sans"/>
+        </w:rPr>
+        <w:t>......</w:t>
+      </w:r>
+      <w:r>
+        <w:rPr>
+          <w:rFonts w:ascii="Open Sans" w:hAnsi="Open Sans"/>
+        </w:rPr>
+        <w:t>.21</w:t>
       </w:r>
     </w:p>
     <w:p>
@@ -1198,21 +1374,59 @@
         <w:rPr>
           <w:rFonts w:ascii="Open Sans" w:hAnsi="Open Sans"/>
         </w:rPr>
-        <w:t>3.2.2 Diagrammes de séquences « Ajout d’un plat du jour »</w:t>
-      </w:r>
-      <w:r>
-        <w:rPr>
-          <w:rFonts w:ascii="Open Sans" w:hAnsi="Open Sans"/>
-        </w:rPr>
-        <w:t>…………………..</w:t>
-      </w:r>
-    </w:p>
-    <w:p>
-      <w:pPr>
-        <w:rPr>
-          <w:rFonts w:ascii="Open Sans" w:hAnsi="Open Sans"/>
-        </w:rPr>
-      </w:pPr>
+        <w:t>3.2.2 Diagramme</w:t>
+      </w:r>
+      <w:r>
+        <w:rPr>
+          <w:rFonts w:ascii="Open Sans" w:hAnsi="Open Sans"/>
+        </w:rPr>
+        <w:t xml:space="preserve"> de séq</w:t>
+      </w:r>
+      <w:r>
+        <w:rPr>
+          <w:rFonts w:ascii="Open Sans" w:hAnsi="Open Sans"/>
+        </w:rPr>
+        <w:t>uences « Ajout d’un plat du jour</w:t>
+      </w:r>
+      <w:proofErr w:type="gramStart"/>
+      <w:r>
+        <w:rPr>
+          <w:rFonts w:ascii="Open Sans" w:hAnsi="Open Sans"/>
+        </w:rPr>
+        <w:t> »</w:t>
+      </w:r>
+      <w:r>
+        <w:rPr>
+          <w:rFonts w:ascii="Open Sans" w:hAnsi="Open Sans"/>
+        </w:rPr>
+        <w:t>…</w:t>
+      </w:r>
+      <w:proofErr w:type="gramEnd"/>
+      <w:r>
+        <w:rPr>
+          <w:rFonts w:ascii="Open Sans" w:hAnsi="Open Sans"/>
+        </w:rPr>
+        <w:t>………………..</w:t>
+      </w:r>
+      <w:r>
+        <w:rPr>
+          <w:rFonts w:ascii="Open Sans" w:hAnsi="Open Sans"/>
+        </w:rPr>
+        <w:t>.22</w:t>
+      </w:r>
+    </w:p>
+    <w:p>
+      <w:pPr>
+        <w:rPr>
+          <w:rFonts w:ascii="Open Sans" w:hAnsi="Open Sans"/>
+        </w:rPr>
+      </w:pPr>
+      <w:r>
+        <w:rPr>
+          <w:rFonts w:ascii="Open Sans" w:hAnsi="Open Sans"/>
+        </w:rPr>
+        <w:t xml:space="preserve">  </w:t>
+      </w:r>
       <w:r>
         <w:rPr>
           <w:rFonts w:ascii="Open Sans" w:hAnsi="Open Sans"/>
@@ -1224,13 +1438,115 @@
         <w:rPr>
           <w:rFonts w:ascii="Open Sans" w:hAnsi="Open Sans"/>
         </w:rPr>
-        <w:t>3.2.3 Diagrammes de séquences « Livraison d’une commande »</w:t>
-      </w:r>
-      <w:r>
-        <w:rPr>
-          <w:rFonts w:ascii="Open Sans" w:hAnsi="Open Sans"/>
-        </w:rPr>
-        <w:t>……………</w:t>
+        <w:t>3.2.3 Diagramme</w:t>
+      </w:r>
+      <w:r>
+        <w:rPr>
+          <w:rFonts w:ascii="Open Sans" w:hAnsi="Open Sans"/>
+        </w:rPr>
+        <w:t xml:space="preserve"> de séquences « </w:t>
+      </w:r>
+      <w:r>
+        <w:rPr>
+          <w:rFonts w:ascii="Open Sans" w:hAnsi="Open Sans"/>
+        </w:rPr>
+        <w:t>Consultation des chiffres</w:t>
+      </w:r>
+      <w:proofErr w:type="gramStart"/>
+      <w:r>
+        <w:rPr>
+          <w:rFonts w:ascii="Open Sans" w:hAnsi="Open Sans"/>
+        </w:rPr>
+        <w:t xml:space="preserve"> </w:t>
+      </w:r>
+      <w:r>
+        <w:rPr>
+          <w:rFonts w:ascii="Open Sans" w:hAnsi="Open Sans"/>
+        </w:rPr>
+        <w:t>»…</w:t>
+      </w:r>
+      <w:proofErr w:type="gramEnd"/>
+      <w:r>
+        <w:rPr>
+          <w:rFonts w:ascii="Open Sans" w:hAnsi="Open Sans"/>
+        </w:rPr>
+        <w:t>………</w:t>
+      </w:r>
+      <w:r>
+        <w:rPr>
+          <w:rFonts w:ascii="Open Sans" w:hAnsi="Open Sans"/>
+        </w:rPr>
+        <w:t>..</w:t>
+      </w:r>
+      <w:r>
+        <w:rPr>
+          <w:rFonts w:ascii="Open Sans" w:hAnsi="Open Sans"/>
+        </w:rPr>
+        <w:t>....</w:t>
+      </w:r>
+      <w:r>
+        <w:rPr>
+          <w:rFonts w:ascii="Open Sans" w:hAnsi="Open Sans"/>
+        </w:rPr>
+        <w:t>.23</w:t>
+      </w:r>
+    </w:p>
+    <w:p>
+      <w:pPr>
+        <w:rPr>
+          <w:rFonts w:ascii="Open Sans" w:hAnsi="Open Sans"/>
+        </w:rPr>
+      </w:pPr>
+      <w:r>
+        <w:rPr>
+          <w:rFonts w:ascii="Open Sans" w:hAnsi="Open Sans"/>
+        </w:rPr>
+        <w:tab/>
+        <w:t xml:space="preserve">  </w:t>
+      </w:r>
+      <w:r>
+        <w:rPr>
+          <w:rFonts w:ascii="Open Sans" w:hAnsi="Open Sans"/>
+        </w:rPr>
+        <w:t>3.2.4</w:t>
+      </w:r>
+      <w:r>
+        <w:rPr>
+          <w:rFonts w:ascii="Open Sans" w:hAnsi="Open Sans"/>
+        </w:rPr>
+        <w:t xml:space="preserve"> Diagramme</w:t>
+      </w:r>
+      <w:r>
+        <w:rPr>
+          <w:rFonts w:ascii="Open Sans" w:hAnsi="Open Sans"/>
+        </w:rPr>
+        <w:t xml:space="preserve"> de séquences « Livraison d’une commande</w:t>
+      </w:r>
+      <w:proofErr w:type="gramStart"/>
+      <w:r>
+        <w:rPr>
+          <w:rFonts w:ascii="Open Sans" w:hAnsi="Open Sans"/>
+        </w:rPr>
+        <w:t> »</w:t>
+      </w:r>
+      <w:r>
+        <w:rPr>
+          <w:rFonts w:ascii="Open Sans" w:hAnsi="Open Sans"/>
+        </w:rPr>
+        <w:t>…</w:t>
+      </w:r>
+      <w:proofErr w:type="gramEnd"/>
+      <w:r>
+        <w:rPr>
+          <w:rFonts w:ascii="Open Sans" w:hAnsi="Open Sans"/>
+        </w:rPr>
+        <w:t>…………</w:t>
+      </w:r>
+      <w:r>
+        <w:rPr>
+          <w:rFonts w:ascii="Open Sans" w:hAnsi="Open Sans"/>
+        </w:rPr>
+        <w:t>.24</w:t>
       </w:r>
     </w:p>
     <w:p>
@@ -1275,6 +1591,25 @@
           <w:u w:val="single"/>
         </w:rPr>
       </w:pPr>
+      <w:r>
+        <w:rPr>
+          <w:rFonts w:ascii="Open Sans" w:hAnsi="Open Sans"/>
+          <w:b/>
+        </w:rPr>
+        <w:tab/>
+      </w:r>
+      <w:r>
+        <w:rPr>
+          <w:rFonts w:ascii="Open Sans" w:hAnsi="Open Sans"/>
+        </w:rPr>
+        <w:t>4.1</w:t>
+      </w:r>
+      <w:r>
+        <w:rPr>
+          <w:rFonts w:ascii="Open Sans" w:hAnsi="Open Sans"/>
+        </w:rPr>
+        <w:t xml:space="preserve"> Modèle physique des données..................................................................25</w:t>
+      </w:r>
     </w:p>
     <w:p>
       <w:pPr>
@@ -1368,39 +1703,16 @@
       <w:pPr>
         <w:rPr>
           <w:rFonts w:ascii="Open Sans" w:hAnsi="Open Sans"/>
+          <w:b/>
           <w:u w:val="single"/>
         </w:rPr>
       </w:pPr>
-    </w:p>
-    <w:p>
-      <w:pPr>
-        <w:rPr>
-          <w:rFonts w:ascii="Open Sans" w:hAnsi="Open Sans"/>
-          <w:u w:val="single"/>
-        </w:rPr>
-      </w:pPr>
-    </w:p>
-    <w:p>
-      <w:pPr>
-        <w:rPr>
-          <w:rFonts w:ascii="Open Sans" w:hAnsi="Open Sans"/>
-          <w:u w:val="single"/>
-        </w:rPr>
-      </w:pPr>
-    </w:p>
-    <w:p>
-      <w:pPr>
-        <w:rPr>
-          <w:rFonts w:ascii="Open Sans" w:hAnsi="Open Sans"/>
-          <w:b/>
-          <w:u w:val="single"/>
-        </w:rPr>
-      </w:pPr>
-      <w:r>
-        <w:rPr>
-          <w:rFonts w:ascii="Open Sans" w:hAnsi="Open Sans"/>
-          <w:b/>
-        </w:rPr>
+      <w:r>
+        <w:rPr>
+          <w:rFonts w:ascii="Open Sans" w:hAnsi="Open Sans"/>
+          <w:b/>
+        </w:rPr>
+        <w:lastRenderedPageBreak/>
         <w:t xml:space="preserve">1. </w:t>
       </w:r>
       <w:r>
@@ -1738,11 +2050,14 @@
           <w:u w:val="single"/>
         </w:rPr>
       </w:pPr>
-      <w:r>
-        <w:rPr>
-          <w:rFonts w:ascii="Open Sans" w:hAnsi="Open Sans"/>
-          <w:b/>
-        </w:rPr>
+      <w:bookmarkStart w:id="0" w:name="_GoBack"/>
+      <w:bookmarkEnd w:id="0"/>
+      <w:r>
+        <w:rPr>
+          <w:rFonts w:ascii="Open Sans" w:hAnsi="Open Sans"/>
+          <w:b/>
+        </w:rPr>
+        <w:lastRenderedPageBreak/>
         <w:t xml:space="preserve">2. </w:t>
       </w:r>
       <w:r>
@@ -2142,6 +2457,7 @@
         <w:rPr>
           <w:rFonts w:ascii="Open Sans" w:hAnsi="Open Sans"/>
         </w:rPr>
+        <w:lastRenderedPageBreak/>
         <w:t xml:space="preserve">2.2 </w:t>
       </w:r>
       <w:r>
@@ -3033,6 +3349,26 @@
       <w:pPr>
         <w:rPr>
           <w:rFonts w:ascii="Open Sans" w:hAnsi="Open Sans"/>
+        </w:rPr>
+      </w:pPr>
+      <w:r>
+        <w:rPr>
+          <w:rFonts w:ascii="Open Sans" w:hAnsi="Open Sans"/>
+        </w:rPr>
+        <w:tab/>
+      </w:r>
+    </w:p>
+    <w:p>
+      <w:pPr>
+        <w:rPr>
+          <w:rFonts w:ascii="Open Sans" w:hAnsi="Open Sans"/>
+        </w:rPr>
+      </w:pPr>
+    </w:p>
+    <w:p>
+      <w:pPr>
+        <w:rPr>
+          <w:rFonts w:ascii="Open Sans" w:hAnsi="Open Sans"/>
           <w:u w:val="single"/>
         </w:rPr>
       </w:pPr>
@@ -3041,7 +3377,6 @@
           <w:rFonts w:ascii="Open Sans" w:hAnsi="Open Sans"/>
         </w:rPr>
         <w:lastRenderedPageBreak/>
-        <w:tab/>
         <w:t xml:space="preserve">  </w:t>
       </w:r>
       <w:r>
@@ -6473,7 +6808,21 @@
           <w:rFonts w:ascii="Open Sans" w:hAnsi="Open Sans"/>
         </w:rPr>
         <w:lastRenderedPageBreak/>
-        <w:t>Lorsque la commande est prise en charge par un livreur une notification est envoyée à l'utilisateur afin de pouvoir suivre la livraison sur une Map.</w:t>
+        <w:t xml:space="preserve">Lorsque la commande est prise en charge par un livreur une notification est envoyée à l'utilisateur afin de pouvoir suivre la livraison sur une </w:t>
+      </w:r>
+      <w:proofErr w:type="spellStart"/>
+      <w:r>
+        <w:rPr>
+          <w:rFonts w:ascii="Open Sans" w:hAnsi="Open Sans"/>
+        </w:rPr>
+        <w:t>Map</w:t>
+      </w:r>
+      <w:proofErr w:type="spellEnd"/>
+      <w:r>
+        <w:rPr>
+          <w:rFonts w:ascii="Open Sans" w:hAnsi="Open Sans"/>
+        </w:rPr>
+        <w:t>.</w:t>
       </w:r>
     </w:p>
     <w:p>
@@ -7162,7 +7511,21 @@
         <w:rPr>
           <w:rFonts w:ascii="Open Sans" w:hAnsi="Open Sans"/>
         </w:rPr>
-        <w:t>Le système affiche une page avec une Map et un suivi du livreur en temps réel</w:t>
+        <w:t xml:space="preserve">Le système affiche une page avec une </w:t>
+      </w:r>
+      <w:proofErr w:type="spellStart"/>
+      <w:r>
+        <w:rPr>
+          <w:rFonts w:ascii="Open Sans" w:hAnsi="Open Sans"/>
+        </w:rPr>
+        <w:t>Map</w:t>
+      </w:r>
+      <w:proofErr w:type="spellEnd"/>
+      <w:r>
+        <w:rPr>
+          <w:rFonts w:ascii="Open Sans" w:hAnsi="Open Sans"/>
+        </w:rPr>
+        <w:t xml:space="preserve"> et un suivi du livreur en temps réel</w:t>
       </w:r>
     </w:p>
     <w:p>
@@ -7261,7 +7624,35 @@
         <w:rPr>
           <w:rFonts w:ascii="Open Sans" w:hAnsi="Open Sans"/>
         </w:rPr>
-        <w:t xml:space="preserve"> La Map doit être claire et compréhensible, avec possibilité de zoom et dézoomage en pinçant/écartant les doigts. Afficher un temps de livraison approximatif en temps réel.</w:t>
+        <w:t xml:space="preserve"> La </w:t>
+      </w:r>
+      <w:proofErr w:type="spellStart"/>
+      <w:r>
+        <w:rPr>
+          <w:rFonts w:ascii="Open Sans" w:hAnsi="Open Sans"/>
+        </w:rPr>
+        <w:t>Map</w:t>
+      </w:r>
+      <w:proofErr w:type="spellEnd"/>
+      <w:r>
+        <w:rPr>
+          <w:rFonts w:ascii="Open Sans" w:hAnsi="Open Sans"/>
+        </w:rPr>
+        <w:t xml:space="preserve"> doit être claire et compréhensible, avec possibilité de zoom et </w:t>
+      </w:r>
+      <w:proofErr w:type="spellStart"/>
+      <w:r>
+        <w:rPr>
+          <w:rFonts w:ascii="Open Sans" w:hAnsi="Open Sans"/>
+        </w:rPr>
+        <w:t>dézoomage</w:t>
+      </w:r>
+      <w:proofErr w:type="spellEnd"/>
+      <w:r>
+        <w:rPr>
+          <w:rFonts w:ascii="Open Sans" w:hAnsi="Open Sans"/>
+        </w:rPr>
+        <w:t xml:space="preserve"> en pinçant/écartant les doigts. Afficher un temps de livraison approximatif en temps réel.</w:t>
       </w:r>
     </w:p>
     <w:p>
@@ -7772,13 +8163,7 @@
         <w:rPr>
           <w:rFonts w:ascii="Open Sans" w:hAnsi="Open Sans"/>
         </w:rPr>
-        <w:t xml:space="preserve"> </w:t>
-      </w:r>
-      <w:r>
-        <w:rPr>
-          <w:rFonts w:ascii="Open Sans" w:hAnsi="Open Sans"/>
-        </w:rPr>
-        <w:t>Ajout d'un plat du jour</w:t>
+        <w:t xml:space="preserve"> Ajout d'un plat du jour</w:t>
       </w:r>
     </w:p>
     <w:p>
@@ -7825,13 +8210,7 @@
         <w:rPr>
           <w:rFonts w:ascii="Open Sans" w:hAnsi="Open Sans"/>
         </w:rPr>
-        <w:t xml:space="preserve"> </w:t>
-      </w:r>
-      <w:r>
-        <w:rPr>
-          <w:rFonts w:ascii="Open Sans" w:hAnsi="Open Sans"/>
-        </w:rPr>
-        <w:t>Le cuisinier ajoute un plat du jour</w:t>
+        <w:t xml:space="preserve"> Le cuisinier ajoute un plat du jour</w:t>
       </w:r>
     </w:p>
     <w:p>
@@ -7891,13 +8270,7 @@
         <w:rPr>
           <w:rFonts w:ascii="Open Sans" w:hAnsi="Open Sans"/>
         </w:rPr>
-        <w:t xml:space="preserve"> </w:t>
-      </w:r>
-      <w:r>
-        <w:rPr>
-          <w:rFonts w:ascii="Open Sans" w:hAnsi="Open Sans"/>
-        </w:rPr>
-        <w:t>Le cuisinier se trouve sur la page d'authentification</w:t>
+        <w:t xml:space="preserve"> Le cuisinier se trouve sur la page d'authentification</w:t>
       </w:r>
     </w:p>
     <w:p>
@@ -7948,19 +8321,7 @@
         <w:rPr>
           <w:rFonts w:ascii="Open Sans" w:hAnsi="Open Sans"/>
         </w:rPr>
-        <w:t xml:space="preserve">Le système demande au </w:t>
-      </w:r>
-      <w:r>
-        <w:rPr>
-          <w:rFonts w:ascii="Open Sans" w:hAnsi="Open Sans"/>
-        </w:rPr>
-        <w:t>cuisinier</w:t>
-      </w:r>
-      <w:r>
-        <w:rPr>
-          <w:rFonts w:ascii="Open Sans" w:hAnsi="Open Sans"/>
-        </w:rPr>
-        <w:t xml:space="preserve"> de s'authentifier </w:t>
+        <w:t xml:space="preserve">Le système demande au cuisinier de s'authentifier </w:t>
       </w:r>
     </w:p>
     <w:p>
@@ -7980,19 +8341,7 @@
         <w:rPr>
           <w:rFonts w:ascii="Open Sans" w:hAnsi="Open Sans"/>
         </w:rPr>
-        <w:t>L</w:t>
-      </w:r>
-      <w:r>
-        <w:rPr>
-          <w:rFonts w:ascii="Open Sans" w:hAnsi="Open Sans"/>
-        </w:rPr>
-        <w:t>e cuisinier</w:t>
-      </w:r>
-      <w:r>
-        <w:rPr>
-          <w:rFonts w:ascii="Open Sans" w:hAnsi="Open Sans"/>
-        </w:rPr>
-        <w:t xml:space="preserve"> renseigne les champs </w:t>
+        <w:t xml:space="preserve">Le cuisinier renseigne les champs </w:t>
       </w:r>
       <w:r>
         <w:rPr>
@@ -8488,8 +8837,6 @@
           <w:rFonts w:ascii="Open Sans" w:hAnsi="Open Sans"/>
         </w:rPr>
       </w:pPr>
-      <w:bookmarkStart w:id="0" w:name="_GoBack"/>
-      <w:bookmarkEnd w:id="0"/>
     </w:p>
     <w:p>
       <w:pPr>
@@ -8531,7 +8878,20 @@
           <w:rFonts w:ascii="Open Sans" w:hAnsi="Open Sans"/>
         </w:rPr>
         <w:tab/>
-        <w:t xml:space="preserve">a) </w:t>
+      </w:r>
+      <w:proofErr w:type="spellStart"/>
+      <w:r>
+        <w:rPr>
+          <w:rFonts w:ascii="Open Sans" w:hAnsi="Open Sans"/>
+        </w:rPr>
+        <w:t>a</w:t>
+      </w:r>
+      <w:proofErr w:type="spellEnd"/>
+      <w:r>
+        <w:rPr>
+          <w:rFonts w:ascii="Open Sans" w:hAnsi="Open Sans"/>
+        </w:rPr>
+        <w:t xml:space="preserve">) </w:t>
       </w:r>
       <w:r>
         <w:rPr>
@@ -8826,13 +9186,7 @@
         <w:rPr>
           <w:rFonts w:ascii="Open Sans" w:hAnsi="Open Sans"/>
         </w:rPr>
-        <w:t xml:space="preserve"> </w:t>
-      </w:r>
-      <w:r>
-        <w:rPr>
-          <w:rFonts w:ascii="Open Sans" w:hAnsi="Open Sans"/>
-        </w:rPr>
-        <w:t>Statut du livreur</w:t>
+        <w:t xml:space="preserve"> Statut du livreur</w:t>
       </w:r>
     </w:p>
     <w:p>
@@ -8879,13 +9233,7 @@
         <w:rPr>
           <w:rFonts w:ascii="Open Sans" w:hAnsi="Open Sans"/>
         </w:rPr>
-        <w:t xml:space="preserve"> </w:t>
-      </w:r>
-      <w:r>
-        <w:rPr>
-          <w:rFonts w:ascii="Open Sans" w:hAnsi="Open Sans"/>
-        </w:rPr>
-        <w:t>Le livreur met à jour son statut</w:t>
+        <w:t xml:space="preserve"> Le livreur met à jour son statut</w:t>
       </w:r>
     </w:p>
     <w:p>
@@ -8945,19 +9293,7 @@
         <w:rPr>
           <w:rFonts w:ascii="Open Sans" w:hAnsi="Open Sans"/>
         </w:rPr>
-        <w:t xml:space="preserve"> Le </w:t>
-      </w:r>
-      <w:r>
-        <w:rPr>
-          <w:rFonts w:ascii="Open Sans" w:hAnsi="Open Sans"/>
-        </w:rPr>
-        <w:t>livreur</w:t>
-      </w:r>
-      <w:r>
-        <w:rPr>
-          <w:rFonts w:ascii="Open Sans" w:hAnsi="Open Sans"/>
-        </w:rPr>
-        <w:t xml:space="preserve"> se trouve sur la page d'authentification</w:t>
+        <w:t xml:space="preserve"> Le livreur se trouve sur la page d'authentification</w:t>
       </w:r>
     </w:p>
     <w:p>
@@ -9008,19 +9344,7 @@
         <w:rPr>
           <w:rFonts w:ascii="Open Sans" w:hAnsi="Open Sans"/>
         </w:rPr>
-        <w:t xml:space="preserve">Le système demande au </w:t>
-      </w:r>
-      <w:r>
-        <w:rPr>
-          <w:rFonts w:ascii="Open Sans" w:hAnsi="Open Sans"/>
-        </w:rPr>
-        <w:t>livreur</w:t>
-      </w:r>
-      <w:r>
-        <w:rPr>
-          <w:rFonts w:ascii="Open Sans" w:hAnsi="Open Sans"/>
-        </w:rPr>
-        <w:t xml:space="preserve"> de s'authentifier </w:t>
+        <w:t xml:space="preserve">Le système demande au livreur de s'authentifier </w:t>
       </w:r>
     </w:p>
     <w:p>
@@ -9040,19 +9364,7 @@
         <w:rPr>
           <w:rFonts w:ascii="Open Sans" w:hAnsi="Open Sans"/>
         </w:rPr>
-        <w:t xml:space="preserve">Le </w:t>
-      </w:r>
-      <w:r>
-        <w:rPr>
-          <w:rFonts w:ascii="Open Sans" w:hAnsi="Open Sans"/>
-        </w:rPr>
-        <w:t>livreur</w:t>
-      </w:r>
-      <w:r>
-        <w:rPr>
-          <w:rFonts w:ascii="Open Sans" w:hAnsi="Open Sans"/>
-        </w:rPr>
-        <w:t xml:space="preserve"> renseigne les champs </w:t>
+        <w:t xml:space="preserve">Le livreur renseigne les champs </w:t>
       </w:r>
       <w:r>
         <w:rPr>
@@ -9105,13 +9417,7 @@
         <w:rPr>
           <w:rFonts w:ascii="Open Sans" w:hAnsi="Open Sans"/>
         </w:rPr>
-        <w:t xml:space="preserve">Le système reconnait le </w:t>
-      </w:r>
-      <w:r>
-        <w:rPr>
-          <w:rFonts w:ascii="Open Sans" w:hAnsi="Open Sans"/>
-        </w:rPr>
-        <w:t>livreur</w:t>
+        <w:t>Le système reconnait le livreur</w:t>
       </w:r>
     </w:p>
     <w:p>
@@ -9131,19 +9437,7 @@
         <w:rPr>
           <w:rFonts w:ascii="Open Sans" w:hAnsi="Open Sans"/>
         </w:rPr>
-        <w:t>Le système affiche la page "</w:t>
-      </w:r>
-      <w:r>
-        <w:rPr>
-          <w:rFonts w:ascii="Open Sans" w:hAnsi="Open Sans"/>
-        </w:rPr>
-        <w:t>Statut</w:t>
-      </w:r>
-      <w:r>
-        <w:rPr>
-          <w:rFonts w:ascii="Open Sans" w:hAnsi="Open Sans"/>
-        </w:rPr>
-        <w:t>"</w:t>
+        <w:t>Le système affiche la page "Statut"</w:t>
       </w:r>
     </w:p>
     <w:p>
@@ -9163,31 +9457,7 @@
         <w:rPr>
           <w:rFonts w:ascii="Open Sans" w:hAnsi="Open Sans"/>
         </w:rPr>
-        <w:t xml:space="preserve">Le </w:t>
-      </w:r>
-      <w:r>
-        <w:rPr>
-          <w:rFonts w:ascii="Open Sans" w:hAnsi="Open Sans"/>
-        </w:rPr>
-        <w:t>livreur</w:t>
-      </w:r>
-      <w:r>
-        <w:rPr>
-          <w:rFonts w:ascii="Open Sans" w:hAnsi="Open Sans"/>
-        </w:rPr>
-        <w:t xml:space="preserve"> </w:t>
-      </w:r>
-      <w:r>
-        <w:rPr>
-          <w:rFonts w:ascii="Open Sans" w:hAnsi="Open Sans"/>
-        </w:rPr>
-        <w:t>sélectionne son statut "Disponible" ou "Non disponible"</w:t>
-      </w:r>
-      <w:r>
-        <w:rPr>
-          <w:rFonts w:ascii="Open Sans" w:hAnsi="Open Sans"/>
-        </w:rPr>
-        <w:t>, et valide.</w:t>
+        <w:t>Le livreur sélectionne son statut "Disponible" ou "Non disponible", et valide.</w:t>
       </w:r>
     </w:p>
     <w:p>
@@ -9207,13 +9477,7 @@
         <w:rPr>
           <w:rFonts w:ascii="Open Sans" w:hAnsi="Open Sans"/>
         </w:rPr>
-        <w:t xml:space="preserve">Le système affiche </w:t>
-      </w:r>
-      <w:r>
-        <w:rPr>
-          <w:rFonts w:ascii="Open Sans" w:hAnsi="Open Sans"/>
-        </w:rPr>
-        <w:t>une page</w:t>
+        <w:t>Le système affiche une page</w:t>
       </w:r>
       <w:r>
         <w:rPr>
@@ -9676,13 +9940,7 @@
         <w:rPr>
           <w:rFonts w:ascii="Open Sans" w:hAnsi="Open Sans"/>
         </w:rPr>
-        <w:t xml:space="preserve"> </w:t>
-      </w:r>
-      <w:r>
-        <w:rPr>
-          <w:rFonts w:ascii="Open Sans" w:hAnsi="Open Sans"/>
-        </w:rPr>
-        <w:t>Livraison d'un plat du jour</w:t>
+        <w:t xml:space="preserve"> Livraison d'un plat du jour</w:t>
       </w:r>
     </w:p>
     <w:p>
@@ -9709,19 +9967,7 @@
         <w:rPr>
           <w:rFonts w:ascii="Open Sans" w:hAnsi="Open Sans"/>
         </w:rPr>
-        <w:t xml:space="preserve">Livreur, </w:t>
-      </w:r>
-      <w:r>
-        <w:rPr>
-          <w:rFonts w:ascii="Open Sans" w:hAnsi="Open Sans"/>
-        </w:rPr>
-        <w:t xml:space="preserve">client, </w:t>
-      </w:r>
-      <w:r>
-        <w:rPr>
-          <w:rFonts w:ascii="Open Sans" w:hAnsi="Open Sans"/>
-        </w:rPr>
-        <w:t>système de localisation GPS</w:t>
+        <w:t>Livreur, client, système de localisation GPS</w:t>
       </w:r>
     </w:p>
     <w:p>
@@ -9741,13 +9987,7 @@
         <w:rPr>
           <w:rFonts w:ascii="Open Sans" w:hAnsi="Open Sans"/>
         </w:rPr>
-        <w:t xml:space="preserve"> Le livreur </w:t>
-      </w:r>
-      <w:r>
-        <w:rPr>
-          <w:rFonts w:ascii="Open Sans" w:hAnsi="Open Sans"/>
-        </w:rPr>
-        <w:t>livre un plat du jour au client</w:t>
+        <w:t xml:space="preserve"> Le livreur livre un plat du jour au client</w:t>
       </w:r>
     </w:p>
     <w:p>
@@ -9807,13 +10047,7 @@
         <w:rPr>
           <w:rFonts w:ascii="Open Sans" w:hAnsi="Open Sans"/>
         </w:rPr>
-        <w:t xml:space="preserve"> Le livreur </w:t>
-      </w:r>
-      <w:r>
-        <w:rPr>
-          <w:rFonts w:ascii="Open Sans" w:hAnsi="Open Sans"/>
-        </w:rPr>
-        <w:t>reçoit une notification de demande de livraison</w:t>
+        <w:t xml:space="preserve"> Le livreur reçoit une notification de demande de livraison</w:t>
       </w:r>
     </w:p>
     <w:p>
@@ -9864,19 +10098,7 @@
         <w:rPr>
           <w:rFonts w:ascii="Open Sans" w:hAnsi="Open Sans"/>
         </w:rPr>
-        <w:t xml:space="preserve">Le système </w:t>
-      </w:r>
-      <w:r>
-        <w:rPr>
-          <w:rFonts w:ascii="Open Sans" w:hAnsi="Open Sans"/>
-        </w:rPr>
-        <w:t>envoie une notification de demande de livraison au livreur</w:t>
-      </w:r>
-      <w:r>
-        <w:rPr>
-          <w:rFonts w:ascii="Open Sans" w:hAnsi="Open Sans"/>
-        </w:rPr>
-        <w:t xml:space="preserve"> </w:t>
+        <w:t xml:space="preserve">Le système envoie une notification de demande de livraison au livreur </w:t>
       </w:r>
     </w:p>
     <w:p>
@@ -9896,13 +10118,7 @@
         <w:rPr>
           <w:rFonts w:ascii="Open Sans" w:hAnsi="Open Sans"/>
         </w:rPr>
-        <w:t xml:space="preserve">Le livreur </w:t>
-      </w:r>
-      <w:r>
-        <w:rPr>
-          <w:rFonts w:ascii="Open Sans" w:hAnsi="Open Sans"/>
-        </w:rPr>
-        <w:t>clique sur la notification</w:t>
+        <w:t>Le livreur clique sur la notification</w:t>
       </w:r>
     </w:p>
     <w:p>
@@ -9923,13 +10139,7 @@
         <w:rPr>
           <w:rFonts w:ascii="Open Sans" w:hAnsi="Open Sans"/>
         </w:rPr>
-        <w:t xml:space="preserve">Le système </w:t>
-      </w:r>
-      <w:r>
-        <w:rPr>
-          <w:rFonts w:ascii="Open Sans" w:hAnsi="Open Sans"/>
-        </w:rPr>
-        <w:t>affiche la demande de livraison avec adresse du client</w:t>
+        <w:t>Le système affiche la demande de livraison avec adresse du client</w:t>
       </w:r>
     </w:p>
     <w:p>
@@ -9949,13 +10159,7 @@
         <w:rPr>
           <w:rFonts w:ascii="Open Sans" w:hAnsi="Open Sans"/>
         </w:rPr>
-        <w:t xml:space="preserve">Le </w:t>
-      </w:r>
-      <w:r>
-        <w:rPr>
-          <w:rFonts w:ascii="Open Sans" w:hAnsi="Open Sans"/>
-        </w:rPr>
-        <w:t>livreur décide d'accepter la livraison en cliquant sur "Accepter la livraison"</w:t>
+        <w:t>Le livreur décide d'accepter la livraison en cliquant sur "Accepter la livraison"</w:t>
       </w:r>
     </w:p>
     <w:p>
@@ -9975,7 +10179,21 @@
         <w:rPr>
           <w:rFonts w:ascii="Open Sans" w:hAnsi="Open Sans"/>
         </w:rPr>
-        <w:t>Le système affiche le récapitulatif de la commande du client et une Map avec l'itinéraire menant au client</w:t>
+        <w:t xml:space="preserve">Le système affiche le récapitulatif de la commande du client et une </w:t>
+      </w:r>
+      <w:proofErr w:type="spellStart"/>
+      <w:r>
+        <w:rPr>
+          <w:rFonts w:ascii="Open Sans" w:hAnsi="Open Sans"/>
+        </w:rPr>
+        <w:t>Map</w:t>
+      </w:r>
+      <w:proofErr w:type="spellEnd"/>
+      <w:r>
+        <w:rPr>
+          <w:rFonts w:ascii="Open Sans" w:hAnsi="Open Sans"/>
+        </w:rPr>
+        <w:t xml:space="preserve"> avec l'itinéraire menant au client</w:t>
       </w:r>
     </w:p>
     <w:p>
@@ -9995,13 +10213,7 @@
         <w:rPr>
           <w:rFonts w:ascii="Open Sans" w:hAnsi="Open Sans"/>
         </w:rPr>
-        <w:t xml:space="preserve">Le système </w:t>
-      </w:r>
-      <w:r>
-        <w:rPr>
-          <w:rFonts w:ascii="Open Sans" w:hAnsi="Open Sans"/>
-        </w:rPr>
-        <w:t>envoie une notification au client de la prise en charge de sa commande par un livreur.</w:t>
+        <w:t>Le système envoie une notification au client de la prise en charge de sa commande par un livreur.</w:t>
       </w:r>
     </w:p>
     <w:p>
@@ -10172,19 +10384,2323 @@
         <w:rPr>
           <w:rFonts w:ascii="Open Sans" w:hAnsi="Open Sans"/>
         </w:rPr>
-        <w:t>Sur la page du récapitulatif de la commande du client avec la Map, afficher un bouton "Livraison effectuée" afin que le livreur puisse partir sur une autre mission.</w:t>
-      </w:r>
-    </w:p>
-    <w:p>
-      <w:pPr>
-        <w:rPr>
-          <w:rFonts w:ascii="Open Sans" w:hAnsi="Open Sans"/>
-        </w:rPr>
-      </w:pPr>
+        <w:t xml:space="preserve">Sur la page du récapitulatif de la commande du client avec la </w:t>
+      </w:r>
+      <w:proofErr w:type="spellStart"/>
+      <w:r>
+        <w:rPr>
+          <w:rFonts w:ascii="Open Sans" w:hAnsi="Open Sans"/>
+        </w:rPr>
+        <w:t>Map</w:t>
+      </w:r>
+      <w:proofErr w:type="spellEnd"/>
+      <w:r>
+        <w:rPr>
+          <w:rFonts w:ascii="Open Sans" w:hAnsi="Open Sans"/>
+        </w:rPr>
+        <w:t>, afficher un bouton "Livraison effectuée" afin que le livreur puisse partir sur une autre mission.</w:t>
+      </w:r>
+    </w:p>
+    <w:p>
+      <w:pPr>
+        <w:rPr>
+          <w:rFonts w:ascii="Open Sans" w:hAnsi="Open Sans"/>
+        </w:rPr>
+      </w:pPr>
+    </w:p>
+    <w:p>
+      <w:pPr>
+        <w:rPr>
+          <w:rFonts w:ascii="Open Sans" w:hAnsi="Open Sans"/>
+        </w:rPr>
+      </w:pPr>
+    </w:p>
+    <w:p>
+      <w:pPr>
+        <w:rPr>
+          <w:rFonts w:ascii="Open Sans" w:hAnsi="Open Sans"/>
+        </w:rPr>
+      </w:pPr>
+    </w:p>
+    <w:p>
+      <w:pPr>
+        <w:rPr>
+          <w:rFonts w:ascii="Open Sans" w:hAnsi="Open Sans"/>
+        </w:rPr>
+      </w:pPr>
+    </w:p>
+    <w:p>
+      <w:pPr>
+        <w:rPr>
+          <w:rFonts w:ascii="Open Sans" w:hAnsi="Open Sans"/>
+        </w:rPr>
+      </w:pPr>
+    </w:p>
+    <w:p>
+      <w:pPr>
+        <w:rPr>
+          <w:rFonts w:ascii="Open Sans" w:hAnsi="Open Sans"/>
+        </w:rPr>
+      </w:pPr>
+    </w:p>
+    <w:p>
+      <w:pPr>
+        <w:rPr>
+          <w:rFonts w:ascii="Open Sans" w:hAnsi="Open Sans"/>
+        </w:rPr>
+      </w:pPr>
+    </w:p>
+    <w:p>
+      <w:pPr>
+        <w:rPr>
+          <w:rFonts w:ascii="Open Sans" w:hAnsi="Open Sans"/>
+        </w:rPr>
+      </w:pPr>
+    </w:p>
+    <w:p>
+      <w:pPr>
+        <w:rPr>
+          <w:rFonts w:ascii="Open Sans" w:hAnsi="Open Sans"/>
+        </w:rPr>
+      </w:pPr>
+    </w:p>
+    <w:p>
+      <w:pPr>
+        <w:rPr>
+          <w:rFonts w:ascii="Open Sans" w:hAnsi="Open Sans"/>
+        </w:rPr>
+      </w:pPr>
+    </w:p>
+    <w:p>
+      <w:pPr>
+        <w:rPr>
+          <w:rFonts w:ascii="Open Sans" w:hAnsi="Open Sans"/>
+        </w:rPr>
+      </w:pPr>
+    </w:p>
+    <w:p>
+      <w:pPr>
+        <w:rPr>
+          <w:rFonts w:ascii="Open Sans" w:hAnsi="Open Sans"/>
+        </w:rPr>
+      </w:pPr>
+    </w:p>
+    <w:p>
+      <w:pPr>
+        <w:rPr>
+          <w:rFonts w:ascii="Open Sans" w:hAnsi="Open Sans"/>
+        </w:rPr>
+      </w:pPr>
+    </w:p>
+    <w:p>
+      <w:pPr>
+        <w:rPr>
+          <w:rFonts w:ascii="Open Sans" w:hAnsi="Open Sans"/>
+        </w:rPr>
+      </w:pPr>
+    </w:p>
+    <w:p>
+      <w:pPr>
+        <w:rPr>
+          <w:rFonts w:ascii="Open Sans" w:hAnsi="Open Sans"/>
+        </w:rPr>
+      </w:pPr>
+    </w:p>
+    <w:p>
+      <w:pPr>
+        <w:rPr>
+          <w:rFonts w:ascii="Open Sans" w:hAnsi="Open Sans"/>
+        </w:rPr>
+      </w:pPr>
+    </w:p>
+    <w:p>
+      <w:pPr>
+        <w:rPr>
+          <w:rFonts w:ascii="Open Sans" w:hAnsi="Open Sans"/>
+        </w:rPr>
+      </w:pPr>
+    </w:p>
+    <w:p>
+      <w:pPr>
+        <w:rPr>
+          <w:rFonts w:ascii="Open Sans" w:hAnsi="Open Sans"/>
+        </w:rPr>
+      </w:pPr>
+    </w:p>
+    <w:p>
+      <w:pPr>
+        <w:rPr>
+          <w:rFonts w:ascii="Open Sans" w:hAnsi="Open Sans"/>
+        </w:rPr>
+      </w:pPr>
+    </w:p>
+    <w:p>
+      <w:pPr>
+        <w:rPr>
+          <w:rFonts w:ascii="Open Sans" w:hAnsi="Open Sans"/>
+        </w:rPr>
+      </w:pPr>
+    </w:p>
+    <w:p>
+      <w:pPr>
+        <w:rPr>
+          <w:rFonts w:ascii="Open Sans" w:hAnsi="Open Sans"/>
+        </w:rPr>
+      </w:pPr>
+    </w:p>
+    <w:p>
+      <w:pPr>
+        <w:rPr>
+          <w:rFonts w:ascii="Open Sans" w:hAnsi="Open Sans"/>
+        </w:rPr>
+      </w:pPr>
+    </w:p>
+    <w:p>
+      <w:pPr>
+        <w:rPr>
+          <w:rFonts w:ascii="Open Sans" w:hAnsi="Open Sans"/>
+        </w:rPr>
+      </w:pPr>
+    </w:p>
+    <w:p>
+      <w:pPr>
+        <w:rPr>
+          <w:rFonts w:ascii="Open Sans" w:hAnsi="Open Sans"/>
+        </w:rPr>
+      </w:pPr>
+    </w:p>
+    <w:p>
+      <w:pPr>
+        <w:rPr>
+          <w:rFonts w:ascii="Open Sans" w:hAnsi="Open Sans"/>
+        </w:rPr>
+      </w:pPr>
+    </w:p>
+    <w:p>
+      <w:pPr>
+        <w:rPr>
+          <w:rFonts w:ascii="Open Sans" w:hAnsi="Open Sans"/>
+        </w:rPr>
+      </w:pPr>
+    </w:p>
+    <w:p>
+      <w:pPr>
+        <w:rPr>
+          <w:rFonts w:ascii="Open Sans" w:hAnsi="Open Sans"/>
+          <w:b/>
+          <w:u w:val="single"/>
+        </w:rPr>
+      </w:pPr>
+      <w:r>
+        <w:rPr>
+          <w:rFonts w:ascii="Open Sans" w:hAnsi="Open Sans"/>
+          <w:b/>
+        </w:rPr>
+        <w:lastRenderedPageBreak/>
+        <w:t>3</w:t>
+      </w:r>
+      <w:r>
+        <w:rPr>
+          <w:rFonts w:ascii="Open Sans" w:hAnsi="Open Sans"/>
+          <w:b/>
+        </w:rPr>
+        <w:t xml:space="preserve">. </w:t>
+      </w:r>
+      <w:r>
+        <w:rPr>
+          <w:rFonts w:ascii="Open Sans" w:hAnsi="Open Sans"/>
+          <w:b/>
+          <w:u w:val="single"/>
+        </w:rPr>
+        <w:t>ASPECT FONCTIONNEL DU LOGICIEL</w:t>
+      </w:r>
+    </w:p>
+    <w:p>
+      <w:pPr>
+        <w:rPr>
+          <w:rFonts w:ascii="Open Sans" w:hAnsi="Open Sans"/>
+        </w:rPr>
+      </w:pPr>
+      <w:r>
+        <w:rPr>
+          <w:rFonts w:ascii="Open Sans" w:hAnsi="Open Sans"/>
+        </w:rPr>
+        <w:tab/>
+        <w:t xml:space="preserve">3.1 </w:t>
+      </w:r>
+      <w:r>
+        <w:rPr>
+          <w:rFonts w:ascii="Open Sans" w:hAnsi="Open Sans"/>
+          <w:u w:val="single"/>
+        </w:rPr>
+        <w:t>Diagramme</w:t>
+      </w:r>
+      <w:r>
+        <w:rPr>
+          <w:rFonts w:ascii="Open Sans" w:hAnsi="Open Sans"/>
+          <w:u w:val="single"/>
+        </w:rPr>
+        <w:t xml:space="preserve"> de classes</w:t>
+      </w:r>
+    </w:p>
+    <w:p>
+      <w:pPr>
+        <w:rPr>
+          <w:rFonts w:ascii="Open Sans" w:hAnsi="Open Sans"/>
+        </w:rPr>
+      </w:pPr>
+    </w:p>
+    <w:p>
+      <w:pPr>
+        <w:rPr>
+          <w:rFonts w:ascii="Open Sans" w:hAnsi="Open Sans"/>
+        </w:rPr>
+      </w:pPr>
+      <w:r>
+        <w:rPr>
+          <w:rFonts w:ascii="Open Sans" w:hAnsi="Open Sans"/>
+        </w:rPr>
+        <w:tab/>
+        <w:t>Le diagramme de classes nous permet de représenter la structure interne du système. Il fournit une représentation abstraite des objets du système qui vont interagir pour réaliser les cas d'utilisations réalisés précédemment.</w:t>
+      </w:r>
+    </w:p>
+    <w:p>
+      <w:pPr>
+        <w:rPr>
+          <w:rFonts w:ascii="Open Sans" w:hAnsi="Open Sans"/>
+        </w:rPr>
+      </w:pPr>
+    </w:p>
+    <w:p>
+      <w:pPr>
+        <w:rPr>
+          <w:rFonts w:ascii="Open Sans" w:hAnsi="Open Sans"/>
+        </w:rPr>
+      </w:pPr>
+    </w:p>
+    <w:p>
+      <w:pPr>
+        <w:rPr>
+          <w:rFonts w:ascii="Open Sans" w:hAnsi="Open Sans"/>
+        </w:rPr>
+      </w:pPr>
+      <w:r>
+        <w:rPr>
+          <w:rFonts w:ascii="Open Sans" w:hAnsi="Open Sans"/>
+          <w:noProof/>
+          <w:lang w:eastAsia="fr-FR"/>
+        </w:rPr>
+        <w:drawing>
+          <wp:anchor distT="0" distB="0" distL="114300" distR="114300" simplePos="0" relativeHeight="251667456" behindDoc="1" locked="0" layoutInCell="1" allowOverlap="1" wp14:anchorId="294E9538" wp14:editId="511DB306">
+            <wp:simplePos x="0" y="0"/>
+            <wp:positionH relativeFrom="column">
+              <wp:posOffset>-509905</wp:posOffset>
+            </wp:positionH>
+            <wp:positionV relativeFrom="paragraph">
+              <wp:posOffset>182245</wp:posOffset>
+            </wp:positionV>
+            <wp:extent cx="6798310" cy="5144135"/>
+            <wp:effectExtent l="0" t="0" r="8890" b="12065"/>
+            <wp:wrapNone/>
+            <wp:docPr id="2" name="Image 2"/>
+            <wp:cNvGraphicFramePr>
+              <a:graphicFrameLocks xmlns:a="http://schemas.openxmlformats.org/drawingml/2006/main" noChangeAspect="1"/>
+            </wp:cNvGraphicFramePr>
+            <a:graphic xmlns:a="http://schemas.openxmlformats.org/drawingml/2006/main">
+              <a:graphicData uri="http://schemas.openxmlformats.org/drawingml/2006/picture">
+                <pic:pic xmlns:pic="http://schemas.openxmlformats.org/drawingml/2006/picture">
+                  <pic:nvPicPr>
+                    <pic:cNvPr id="2" name="diagramme _de_classe.pdf"/>
+                    <pic:cNvPicPr/>
+                  </pic:nvPicPr>
+                  <pic:blipFill>
+                    <a:blip r:embed="rId17">
+                      <a:extLst>
+                        <a:ext uri="{28A0092B-C50C-407E-A947-70E740481C1C}">
+                          <a14:useLocalDpi xmlns:a14="http://schemas.microsoft.com/office/drawing/2010/main" val="0"/>
+                        </a:ext>
+                      </a:extLst>
+                    </a:blip>
+                    <a:stretch>
+                      <a:fillRect/>
+                    </a:stretch>
+                  </pic:blipFill>
+                  <pic:spPr>
+                    <a:xfrm>
+                      <a:off x="0" y="0"/>
+                      <a:ext cx="6798310" cy="5144135"/>
+                    </a:xfrm>
+                    <a:prstGeom prst="rect">
+                      <a:avLst/>
+                    </a:prstGeom>
+                  </pic:spPr>
+                </pic:pic>
+              </a:graphicData>
+            </a:graphic>
+            <wp14:sizeRelH relativeFrom="margin">
+              <wp14:pctWidth>0</wp14:pctWidth>
+            </wp14:sizeRelH>
+            <wp14:sizeRelV relativeFrom="margin">
+              <wp14:pctHeight>0</wp14:pctHeight>
+            </wp14:sizeRelV>
+          </wp:anchor>
+        </w:drawing>
+      </w:r>
+    </w:p>
+    <w:p>
+      <w:pPr>
+        <w:rPr>
+          <w:rFonts w:ascii="Open Sans" w:hAnsi="Open Sans"/>
+        </w:rPr>
+      </w:pPr>
+    </w:p>
+    <w:p>
+      <w:pPr>
+        <w:rPr>
+          <w:rFonts w:ascii="Open Sans" w:hAnsi="Open Sans"/>
+        </w:rPr>
+      </w:pPr>
+    </w:p>
+    <w:p>
+      <w:pPr>
+        <w:rPr>
+          <w:rFonts w:ascii="Open Sans" w:hAnsi="Open Sans"/>
+        </w:rPr>
+      </w:pPr>
+    </w:p>
+    <w:p>
+      <w:pPr>
+        <w:rPr>
+          <w:rFonts w:ascii="Open Sans" w:hAnsi="Open Sans"/>
+        </w:rPr>
+      </w:pPr>
+    </w:p>
+    <w:p>
+      <w:pPr>
+        <w:rPr>
+          <w:rFonts w:ascii="Open Sans" w:hAnsi="Open Sans"/>
+        </w:rPr>
+      </w:pPr>
+    </w:p>
+    <w:p>
+      <w:pPr>
+        <w:rPr>
+          <w:rFonts w:ascii="Open Sans" w:hAnsi="Open Sans"/>
+        </w:rPr>
+      </w:pPr>
+    </w:p>
+    <w:p>
+      <w:pPr>
+        <w:rPr>
+          <w:rFonts w:ascii="Open Sans" w:hAnsi="Open Sans"/>
+        </w:rPr>
+      </w:pPr>
+    </w:p>
+    <w:p>
+      <w:pPr>
+        <w:rPr>
+          <w:rFonts w:ascii="Open Sans" w:hAnsi="Open Sans"/>
+        </w:rPr>
+      </w:pPr>
+    </w:p>
+    <w:p>
+      <w:pPr>
+        <w:rPr>
+          <w:rFonts w:ascii="Open Sans" w:hAnsi="Open Sans"/>
+        </w:rPr>
+      </w:pPr>
+    </w:p>
+    <w:p>
+      <w:pPr>
+        <w:rPr>
+          <w:rFonts w:ascii="Open Sans" w:hAnsi="Open Sans"/>
+        </w:rPr>
+      </w:pPr>
+    </w:p>
+    <w:p>
+      <w:pPr>
+        <w:rPr>
+          <w:rFonts w:ascii="Open Sans" w:hAnsi="Open Sans"/>
+        </w:rPr>
+      </w:pPr>
+    </w:p>
+    <w:p>
+      <w:pPr>
+        <w:rPr>
+          <w:rFonts w:ascii="Open Sans" w:hAnsi="Open Sans"/>
+        </w:rPr>
+      </w:pPr>
+    </w:p>
+    <w:p>
+      <w:pPr>
+        <w:rPr>
+          <w:rFonts w:ascii="Open Sans" w:hAnsi="Open Sans"/>
+        </w:rPr>
+      </w:pPr>
+    </w:p>
+    <w:p>
+      <w:pPr>
+        <w:rPr>
+          <w:rFonts w:ascii="Open Sans" w:hAnsi="Open Sans"/>
+        </w:rPr>
+      </w:pPr>
+    </w:p>
+    <w:p>
+      <w:pPr>
+        <w:rPr>
+          <w:rFonts w:ascii="Open Sans" w:hAnsi="Open Sans"/>
+        </w:rPr>
+      </w:pPr>
+    </w:p>
+    <w:p>
+      <w:pPr>
+        <w:rPr>
+          <w:rFonts w:ascii="Open Sans" w:hAnsi="Open Sans"/>
+        </w:rPr>
+      </w:pPr>
+    </w:p>
+    <w:p>
+      <w:pPr>
+        <w:rPr>
+          <w:rFonts w:ascii="Open Sans" w:hAnsi="Open Sans"/>
+        </w:rPr>
+      </w:pPr>
+    </w:p>
+    <w:p>
+      <w:pPr>
+        <w:rPr>
+          <w:rFonts w:ascii="Open Sans" w:hAnsi="Open Sans"/>
+        </w:rPr>
+      </w:pPr>
+    </w:p>
+    <w:p>
+      <w:pPr>
+        <w:rPr>
+          <w:rFonts w:ascii="Open Sans" w:hAnsi="Open Sans"/>
+        </w:rPr>
+      </w:pPr>
+    </w:p>
+    <w:p>
+      <w:pPr>
+        <w:rPr>
+          <w:rFonts w:ascii="Open Sans" w:hAnsi="Open Sans"/>
+        </w:rPr>
+      </w:pPr>
+    </w:p>
+    <w:p>
+      <w:pPr>
+        <w:rPr>
+          <w:rFonts w:ascii="Open Sans" w:hAnsi="Open Sans"/>
+        </w:rPr>
+      </w:pPr>
+    </w:p>
+    <w:p>
+      <w:pPr>
+        <w:rPr>
+          <w:rFonts w:ascii="Open Sans" w:hAnsi="Open Sans"/>
+        </w:rPr>
+      </w:pPr>
+    </w:p>
+    <w:p>
+      <w:pPr>
+        <w:rPr>
+          <w:rFonts w:ascii="Open Sans" w:hAnsi="Open Sans"/>
+        </w:rPr>
+      </w:pPr>
+    </w:p>
+    <w:p>
+      <w:pPr>
+        <w:rPr>
+          <w:rFonts w:ascii="Open Sans" w:hAnsi="Open Sans"/>
+        </w:rPr>
+      </w:pPr>
+    </w:p>
+    <w:p>
+      <w:pPr>
+        <w:rPr>
+          <w:rFonts w:ascii="Open Sans" w:hAnsi="Open Sans"/>
+        </w:rPr>
+      </w:pPr>
+    </w:p>
+    <w:p>
+      <w:pPr>
+        <w:rPr>
+          <w:rFonts w:ascii="Open Sans" w:hAnsi="Open Sans"/>
+        </w:rPr>
+      </w:pPr>
+    </w:p>
+    <w:p>
+      <w:pPr>
+        <w:rPr>
+          <w:rFonts w:ascii="Open Sans" w:hAnsi="Open Sans"/>
+        </w:rPr>
+      </w:pPr>
+    </w:p>
+    <w:p>
+      <w:pPr>
+        <w:rPr>
+          <w:rFonts w:ascii="Open Sans" w:hAnsi="Open Sans"/>
+        </w:rPr>
+      </w:pPr>
+    </w:p>
+    <w:p>
+      <w:pPr>
+        <w:rPr>
+          <w:rFonts w:ascii="Open Sans" w:hAnsi="Open Sans"/>
+        </w:rPr>
+      </w:pPr>
+    </w:p>
+    <w:p>
+      <w:pPr>
+        <w:rPr>
+          <w:rFonts w:ascii="Open Sans" w:hAnsi="Open Sans"/>
+        </w:rPr>
+      </w:pPr>
+    </w:p>
+    <w:p>
+      <w:pPr>
+        <w:rPr>
+          <w:rFonts w:ascii="Open Sans" w:hAnsi="Open Sans"/>
+        </w:rPr>
+      </w:pPr>
+    </w:p>
+    <w:p>
+      <w:pPr>
+        <w:rPr>
+          <w:rFonts w:ascii="Open Sans" w:hAnsi="Open Sans"/>
+        </w:rPr>
+      </w:pPr>
+    </w:p>
+    <w:p>
+      <w:pPr>
+        <w:rPr>
+          <w:rFonts w:ascii="Open Sans" w:hAnsi="Open Sans"/>
+        </w:rPr>
+      </w:pPr>
+    </w:p>
+    <w:p>
+      <w:pPr>
+        <w:rPr>
+          <w:rFonts w:ascii="Open Sans" w:hAnsi="Open Sans"/>
+          <w:u w:val="single"/>
+        </w:rPr>
+      </w:pPr>
+      <w:r>
+        <w:rPr>
+          <w:rFonts w:ascii="Open Sans" w:hAnsi="Open Sans"/>
+        </w:rPr>
+        <w:lastRenderedPageBreak/>
+        <w:tab/>
+        <w:t>3.2</w:t>
+      </w:r>
+      <w:r>
+        <w:rPr>
+          <w:rFonts w:ascii="Open Sans" w:hAnsi="Open Sans"/>
+        </w:rPr>
+        <w:t xml:space="preserve"> </w:t>
+      </w:r>
+      <w:r>
+        <w:rPr>
+          <w:rFonts w:ascii="Open Sans" w:hAnsi="Open Sans"/>
+          <w:u w:val="single"/>
+        </w:rPr>
+        <w:t>Diagramme</w:t>
+      </w:r>
+      <w:r>
+        <w:rPr>
+          <w:rFonts w:ascii="Open Sans" w:hAnsi="Open Sans"/>
+          <w:u w:val="single"/>
+        </w:rPr>
+        <w:t>s de séquences</w:t>
+      </w:r>
+    </w:p>
+    <w:p>
+      <w:pPr>
+        <w:rPr>
+          <w:rFonts w:ascii="Open Sans" w:hAnsi="Open Sans"/>
+          <w:u w:val="single"/>
+        </w:rPr>
+      </w:pPr>
+    </w:p>
+    <w:p>
+      <w:pPr>
+        <w:rPr>
+          <w:rFonts w:ascii="Open Sans" w:hAnsi="Open Sans"/>
+        </w:rPr>
+      </w:pPr>
+      <w:r>
+        <w:rPr>
+          <w:rFonts w:ascii="Open Sans" w:hAnsi="Open Sans"/>
+        </w:rPr>
+        <w:tab/>
+        <w:t>Le diagramme de séquences permet de montrer les interactions d'objet dans le cadre des scénarii définis dans nos cas d'utilisation.</w:t>
+      </w:r>
+    </w:p>
+    <w:p>
+      <w:pPr>
+        <w:rPr>
+          <w:rFonts w:ascii="Open Sans" w:hAnsi="Open Sans"/>
+        </w:rPr>
+      </w:pPr>
+    </w:p>
+    <w:p>
+      <w:pPr>
+        <w:rPr>
+          <w:rFonts w:ascii="Open Sans" w:hAnsi="Open Sans"/>
+        </w:rPr>
+      </w:pPr>
+      <w:r>
+        <w:rPr>
+          <w:rFonts w:ascii="Open Sans" w:hAnsi="Open Sans"/>
+        </w:rPr>
+        <w:tab/>
+        <w:t xml:space="preserve">3.2.1 </w:t>
+      </w:r>
+      <w:r>
+        <w:rPr>
+          <w:rFonts w:ascii="Open Sans" w:hAnsi="Open Sans"/>
+          <w:u w:val="single"/>
+        </w:rPr>
+        <w:t>Diagramme de séquences "Passer une commande"</w:t>
+      </w:r>
+    </w:p>
+    <w:p>
+      <w:pPr>
+        <w:rPr>
+          <w:rFonts w:ascii="Open Sans" w:hAnsi="Open Sans"/>
+        </w:rPr>
+      </w:pPr>
+      <w:r>
+        <w:rPr>
+          <w:rFonts w:ascii="Open Sans" w:hAnsi="Open Sans"/>
+          <w:noProof/>
+          <w:lang w:eastAsia="fr-FR"/>
+        </w:rPr>
+        <w:drawing>
+          <wp:anchor distT="0" distB="0" distL="114300" distR="114300" simplePos="0" relativeHeight="251668480" behindDoc="1" locked="0" layoutInCell="1" allowOverlap="1" wp14:anchorId="54D6DBEB" wp14:editId="25FD3068">
+            <wp:simplePos x="0" y="0"/>
+            <wp:positionH relativeFrom="column">
+              <wp:posOffset>-352788</wp:posOffset>
+            </wp:positionH>
+            <wp:positionV relativeFrom="paragraph">
+              <wp:posOffset>258445</wp:posOffset>
+            </wp:positionV>
+            <wp:extent cx="6477272" cy="7400861"/>
+            <wp:effectExtent l="0" t="0" r="0" b="0"/>
+            <wp:wrapNone/>
+            <wp:docPr id="12" name="Image 12"/>
+            <wp:cNvGraphicFramePr>
+              <a:graphicFrameLocks xmlns:a="http://schemas.openxmlformats.org/drawingml/2006/main" noChangeAspect="1"/>
+            </wp:cNvGraphicFramePr>
+            <a:graphic xmlns:a="http://schemas.openxmlformats.org/drawingml/2006/main">
+              <a:graphicData uri="http://schemas.openxmlformats.org/drawingml/2006/picture">
+                <pic:pic xmlns:pic="http://schemas.openxmlformats.org/drawingml/2006/picture">
+                  <pic:nvPicPr>
+                    <pic:cNvPr id="12" name="1.Diagramme de séquence - Passer une commande.jpg"/>
+                    <pic:cNvPicPr/>
+                  </pic:nvPicPr>
+                  <pic:blipFill>
+                    <a:blip r:embed="rId18">
+                      <a:extLst>
+                        <a:ext uri="{28A0092B-C50C-407E-A947-70E740481C1C}">
+                          <a14:useLocalDpi xmlns:a14="http://schemas.microsoft.com/office/drawing/2010/main" val="0"/>
+                        </a:ext>
+                      </a:extLst>
+                    </a:blip>
+                    <a:stretch>
+                      <a:fillRect/>
+                    </a:stretch>
+                  </pic:blipFill>
+                  <pic:spPr>
+                    <a:xfrm>
+                      <a:off x="0" y="0"/>
+                      <a:ext cx="6477272" cy="7400861"/>
+                    </a:xfrm>
+                    <a:prstGeom prst="rect">
+                      <a:avLst/>
+                    </a:prstGeom>
+                  </pic:spPr>
+                </pic:pic>
+              </a:graphicData>
+            </a:graphic>
+            <wp14:sizeRelH relativeFrom="margin">
+              <wp14:pctWidth>0</wp14:pctWidth>
+            </wp14:sizeRelH>
+            <wp14:sizeRelV relativeFrom="margin">
+              <wp14:pctHeight>0</wp14:pctHeight>
+            </wp14:sizeRelV>
+          </wp:anchor>
+        </w:drawing>
+      </w:r>
+    </w:p>
+    <w:p>
+      <w:pPr>
+        <w:rPr>
+          <w:rFonts w:ascii="Open Sans" w:hAnsi="Open Sans"/>
+        </w:rPr>
+      </w:pPr>
+    </w:p>
+    <w:p>
+      <w:pPr>
+        <w:rPr>
+          <w:rFonts w:ascii="Open Sans" w:hAnsi="Open Sans"/>
+        </w:rPr>
+      </w:pPr>
+    </w:p>
+    <w:p>
+      <w:pPr>
+        <w:rPr>
+          <w:rFonts w:ascii="Open Sans" w:hAnsi="Open Sans"/>
+        </w:rPr>
+      </w:pPr>
+    </w:p>
+    <w:p>
+      <w:pPr>
+        <w:rPr>
+          <w:rFonts w:ascii="Open Sans" w:hAnsi="Open Sans"/>
+        </w:rPr>
+      </w:pPr>
+    </w:p>
+    <w:p>
+      <w:pPr>
+        <w:rPr>
+          <w:rFonts w:ascii="Open Sans" w:hAnsi="Open Sans"/>
+        </w:rPr>
+      </w:pPr>
+    </w:p>
+    <w:p>
+      <w:pPr>
+        <w:rPr>
+          <w:rFonts w:ascii="Open Sans" w:hAnsi="Open Sans"/>
+        </w:rPr>
+      </w:pPr>
+    </w:p>
+    <w:p>
+      <w:pPr>
+        <w:rPr>
+          <w:rFonts w:ascii="Open Sans" w:hAnsi="Open Sans"/>
+        </w:rPr>
+      </w:pPr>
+    </w:p>
+    <w:p>
+      <w:pPr>
+        <w:rPr>
+          <w:rFonts w:ascii="Open Sans" w:hAnsi="Open Sans"/>
+        </w:rPr>
+      </w:pPr>
+    </w:p>
+    <w:p>
+      <w:pPr>
+        <w:rPr>
+          <w:rFonts w:ascii="Open Sans" w:hAnsi="Open Sans"/>
+        </w:rPr>
+      </w:pPr>
+    </w:p>
+    <w:p>
+      <w:pPr>
+        <w:rPr>
+          <w:rFonts w:ascii="Open Sans" w:hAnsi="Open Sans"/>
+        </w:rPr>
+      </w:pPr>
+    </w:p>
+    <w:p>
+      <w:pPr>
+        <w:rPr>
+          <w:rFonts w:ascii="Open Sans" w:hAnsi="Open Sans"/>
+        </w:rPr>
+      </w:pPr>
+    </w:p>
+    <w:p>
+      <w:pPr>
+        <w:rPr>
+          <w:rFonts w:ascii="Open Sans" w:hAnsi="Open Sans"/>
+        </w:rPr>
+      </w:pPr>
+    </w:p>
+    <w:p>
+      <w:pPr>
+        <w:rPr>
+          <w:rFonts w:ascii="Open Sans" w:hAnsi="Open Sans"/>
+        </w:rPr>
+      </w:pPr>
+    </w:p>
+    <w:p>
+      <w:pPr>
+        <w:rPr>
+          <w:rFonts w:ascii="Open Sans" w:hAnsi="Open Sans"/>
+        </w:rPr>
+      </w:pPr>
+    </w:p>
+    <w:p>
+      <w:pPr>
+        <w:rPr>
+          <w:rFonts w:ascii="Open Sans" w:hAnsi="Open Sans"/>
+        </w:rPr>
+      </w:pPr>
+    </w:p>
+    <w:p>
+      <w:pPr>
+        <w:rPr>
+          <w:rFonts w:ascii="Open Sans" w:hAnsi="Open Sans"/>
+        </w:rPr>
+      </w:pPr>
+    </w:p>
+    <w:p>
+      <w:pPr>
+        <w:rPr>
+          <w:rFonts w:ascii="Open Sans" w:hAnsi="Open Sans"/>
+        </w:rPr>
+      </w:pPr>
+    </w:p>
+    <w:p>
+      <w:pPr>
+        <w:rPr>
+          <w:rFonts w:ascii="Open Sans" w:hAnsi="Open Sans"/>
+        </w:rPr>
+      </w:pPr>
+    </w:p>
+    <w:p>
+      <w:pPr>
+        <w:rPr>
+          <w:rFonts w:ascii="Open Sans" w:hAnsi="Open Sans"/>
+        </w:rPr>
+      </w:pPr>
+    </w:p>
+    <w:p>
+      <w:pPr>
+        <w:rPr>
+          <w:rFonts w:ascii="Open Sans" w:hAnsi="Open Sans"/>
+        </w:rPr>
+      </w:pPr>
+    </w:p>
+    <w:p>
+      <w:pPr>
+        <w:rPr>
+          <w:rFonts w:ascii="Open Sans" w:hAnsi="Open Sans"/>
+        </w:rPr>
+      </w:pPr>
+    </w:p>
+    <w:p>
+      <w:pPr>
+        <w:rPr>
+          <w:rFonts w:ascii="Open Sans" w:hAnsi="Open Sans"/>
+        </w:rPr>
+      </w:pPr>
+    </w:p>
+    <w:p>
+      <w:pPr>
+        <w:rPr>
+          <w:rFonts w:ascii="Open Sans" w:hAnsi="Open Sans"/>
+        </w:rPr>
+      </w:pPr>
+    </w:p>
+    <w:p>
+      <w:pPr>
+        <w:rPr>
+          <w:rFonts w:ascii="Open Sans" w:hAnsi="Open Sans"/>
+        </w:rPr>
+      </w:pPr>
+    </w:p>
+    <w:p>
+      <w:pPr>
+        <w:rPr>
+          <w:rFonts w:ascii="Open Sans" w:hAnsi="Open Sans"/>
+        </w:rPr>
+      </w:pPr>
+    </w:p>
+    <w:p>
+      <w:pPr>
+        <w:rPr>
+          <w:rFonts w:ascii="Open Sans" w:hAnsi="Open Sans"/>
+        </w:rPr>
+      </w:pPr>
+    </w:p>
+    <w:p>
+      <w:pPr>
+        <w:rPr>
+          <w:rFonts w:ascii="Open Sans" w:hAnsi="Open Sans"/>
+        </w:rPr>
+      </w:pPr>
+    </w:p>
+    <w:p>
+      <w:pPr>
+        <w:rPr>
+          <w:rFonts w:ascii="Open Sans" w:hAnsi="Open Sans"/>
+        </w:rPr>
+      </w:pPr>
+    </w:p>
+    <w:p>
+      <w:pPr>
+        <w:rPr>
+          <w:rFonts w:ascii="Open Sans" w:hAnsi="Open Sans"/>
+        </w:rPr>
+      </w:pPr>
+    </w:p>
+    <w:p>
+      <w:pPr>
+        <w:rPr>
+          <w:rFonts w:ascii="Open Sans" w:hAnsi="Open Sans"/>
+        </w:rPr>
+      </w:pPr>
+    </w:p>
+    <w:p>
+      <w:pPr>
+        <w:rPr>
+          <w:rFonts w:ascii="Open Sans" w:hAnsi="Open Sans"/>
+        </w:rPr>
+      </w:pPr>
+    </w:p>
+    <w:p>
+      <w:pPr>
+        <w:rPr>
+          <w:rFonts w:ascii="Open Sans" w:hAnsi="Open Sans"/>
+        </w:rPr>
+      </w:pPr>
+    </w:p>
+    <w:p>
+      <w:pPr>
+        <w:rPr>
+          <w:rFonts w:ascii="Open Sans" w:hAnsi="Open Sans"/>
+        </w:rPr>
+      </w:pPr>
+    </w:p>
+    <w:p>
+      <w:pPr>
+        <w:rPr>
+          <w:rFonts w:ascii="Open Sans" w:hAnsi="Open Sans"/>
+        </w:rPr>
+      </w:pPr>
+    </w:p>
+    <w:p>
+      <w:pPr>
+        <w:rPr>
+          <w:rFonts w:ascii="Open Sans" w:hAnsi="Open Sans"/>
+        </w:rPr>
+      </w:pPr>
+    </w:p>
+    <w:p>
+      <w:pPr>
+        <w:rPr>
+          <w:rFonts w:ascii="Open Sans" w:hAnsi="Open Sans"/>
+        </w:rPr>
+      </w:pPr>
+      <w:r>
+        <w:rPr>
+          <w:rFonts w:ascii="Open Sans" w:hAnsi="Open Sans"/>
+        </w:rPr>
+        <w:lastRenderedPageBreak/>
+        <w:tab/>
+        <w:t>3.2.2</w:t>
+      </w:r>
+      <w:r>
+        <w:rPr>
+          <w:rFonts w:ascii="Open Sans" w:hAnsi="Open Sans"/>
+        </w:rPr>
+        <w:t xml:space="preserve"> </w:t>
+      </w:r>
+      <w:r>
+        <w:rPr>
+          <w:rFonts w:ascii="Open Sans" w:hAnsi="Open Sans"/>
+          <w:u w:val="single"/>
+        </w:rPr>
+        <w:t>Diagramme de séquences "</w:t>
+      </w:r>
+      <w:r>
+        <w:rPr>
+          <w:rFonts w:ascii="Open Sans" w:hAnsi="Open Sans"/>
+          <w:u w:val="single"/>
+        </w:rPr>
+        <w:t>Ajout d'un plat du jour</w:t>
+      </w:r>
+      <w:r>
+        <w:rPr>
+          <w:rFonts w:ascii="Open Sans" w:hAnsi="Open Sans"/>
+          <w:u w:val="single"/>
+        </w:rPr>
+        <w:t>"</w:t>
+      </w:r>
+    </w:p>
+    <w:p>
+      <w:pPr>
+        <w:rPr>
+          <w:rFonts w:ascii="Open Sans" w:hAnsi="Open Sans"/>
+        </w:rPr>
+      </w:pPr>
+    </w:p>
+    <w:p>
+      <w:pPr>
+        <w:rPr>
+          <w:rFonts w:ascii="Open Sans" w:hAnsi="Open Sans"/>
+        </w:rPr>
+      </w:pPr>
+    </w:p>
+    <w:p>
+      <w:pPr>
+        <w:rPr>
+          <w:rFonts w:ascii="Open Sans" w:hAnsi="Open Sans"/>
+        </w:rPr>
+      </w:pPr>
+      <w:r>
+        <w:rPr>
+          <w:rFonts w:ascii="Open Sans" w:hAnsi="Open Sans"/>
+          <w:noProof/>
+          <w:lang w:eastAsia="fr-FR"/>
+        </w:rPr>
+        <w:drawing>
+          <wp:anchor distT="0" distB="0" distL="114300" distR="114300" simplePos="0" relativeHeight="251669504" behindDoc="1" locked="0" layoutInCell="1" allowOverlap="1" wp14:anchorId="7393B59C" wp14:editId="1D0C9C6E">
+            <wp:simplePos x="0" y="0"/>
+            <wp:positionH relativeFrom="column">
+              <wp:posOffset>-577941</wp:posOffset>
+            </wp:positionH>
+            <wp:positionV relativeFrom="paragraph">
+              <wp:posOffset>190500</wp:posOffset>
+            </wp:positionV>
+            <wp:extent cx="6906714" cy="6289040"/>
+            <wp:effectExtent l="0" t="0" r="2540" b="10160"/>
+            <wp:wrapNone/>
+            <wp:docPr id="13" name="Image 13"/>
+            <wp:cNvGraphicFramePr>
+              <a:graphicFrameLocks xmlns:a="http://schemas.openxmlformats.org/drawingml/2006/main" noChangeAspect="1"/>
+            </wp:cNvGraphicFramePr>
+            <a:graphic xmlns:a="http://schemas.openxmlformats.org/drawingml/2006/main">
+              <a:graphicData uri="http://schemas.openxmlformats.org/drawingml/2006/picture">
+                <pic:pic xmlns:pic="http://schemas.openxmlformats.org/drawingml/2006/picture">
+                  <pic:nvPicPr>
+                    <pic:cNvPr id="13" name="2.Diagramme de séquence - Ajout d'un plat.jpg"/>
+                    <pic:cNvPicPr/>
+                  </pic:nvPicPr>
+                  <pic:blipFill>
+                    <a:blip r:embed="rId19">
+                      <a:extLst>
+                        <a:ext uri="{28A0092B-C50C-407E-A947-70E740481C1C}">
+                          <a14:useLocalDpi xmlns:a14="http://schemas.microsoft.com/office/drawing/2010/main" val="0"/>
+                        </a:ext>
+                      </a:extLst>
+                    </a:blip>
+                    <a:stretch>
+                      <a:fillRect/>
+                    </a:stretch>
+                  </pic:blipFill>
+                  <pic:spPr>
+                    <a:xfrm>
+                      <a:off x="0" y="0"/>
+                      <a:ext cx="6906714" cy="6289040"/>
+                    </a:xfrm>
+                    <a:prstGeom prst="rect">
+                      <a:avLst/>
+                    </a:prstGeom>
+                  </pic:spPr>
+                </pic:pic>
+              </a:graphicData>
+            </a:graphic>
+            <wp14:sizeRelH relativeFrom="margin">
+              <wp14:pctWidth>0</wp14:pctWidth>
+            </wp14:sizeRelH>
+            <wp14:sizeRelV relativeFrom="margin">
+              <wp14:pctHeight>0</wp14:pctHeight>
+            </wp14:sizeRelV>
+          </wp:anchor>
+        </w:drawing>
+      </w:r>
+    </w:p>
+    <w:p>
+      <w:pPr>
+        <w:rPr>
+          <w:rFonts w:ascii="Open Sans" w:hAnsi="Open Sans"/>
+        </w:rPr>
+      </w:pPr>
+    </w:p>
+    <w:p>
+      <w:pPr>
+        <w:rPr>
+          <w:rFonts w:ascii="Open Sans" w:hAnsi="Open Sans"/>
+        </w:rPr>
+      </w:pPr>
+    </w:p>
+    <w:p>
+      <w:pPr>
+        <w:rPr>
+          <w:rFonts w:ascii="Open Sans" w:hAnsi="Open Sans"/>
+        </w:rPr>
+      </w:pPr>
+    </w:p>
+    <w:p>
+      <w:pPr>
+        <w:rPr>
+          <w:rFonts w:ascii="Open Sans" w:hAnsi="Open Sans"/>
+        </w:rPr>
+      </w:pPr>
+    </w:p>
+    <w:p>
+      <w:pPr>
+        <w:rPr>
+          <w:rFonts w:ascii="Open Sans" w:hAnsi="Open Sans"/>
+        </w:rPr>
+      </w:pPr>
+    </w:p>
+    <w:p>
+      <w:pPr>
+        <w:rPr>
+          <w:rFonts w:ascii="Open Sans" w:hAnsi="Open Sans"/>
+        </w:rPr>
+      </w:pPr>
+    </w:p>
+    <w:p>
+      <w:pPr>
+        <w:rPr>
+          <w:rFonts w:ascii="Open Sans" w:hAnsi="Open Sans"/>
+        </w:rPr>
+      </w:pPr>
+    </w:p>
+    <w:p>
+      <w:pPr>
+        <w:rPr>
+          <w:rFonts w:ascii="Open Sans" w:hAnsi="Open Sans"/>
+        </w:rPr>
+      </w:pPr>
+    </w:p>
+    <w:p>
+      <w:pPr>
+        <w:rPr>
+          <w:rFonts w:ascii="Open Sans" w:hAnsi="Open Sans"/>
+        </w:rPr>
+      </w:pPr>
+    </w:p>
+    <w:p>
+      <w:pPr>
+        <w:rPr>
+          <w:rFonts w:ascii="Open Sans" w:hAnsi="Open Sans"/>
+        </w:rPr>
+      </w:pPr>
+    </w:p>
+    <w:p>
+      <w:pPr>
+        <w:rPr>
+          <w:rFonts w:ascii="Open Sans" w:hAnsi="Open Sans"/>
+        </w:rPr>
+      </w:pPr>
+    </w:p>
+    <w:p>
+      <w:pPr>
+        <w:rPr>
+          <w:rFonts w:ascii="Open Sans" w:hAnsi="Open Sans"/>
+        </w:rPr>
+      </w:pPr>
+    </w:p>
+    <w:p>
+      <w:pPr>
+        <w:rPr>
+          <w:rFonts w:ascii="Open Sans" w:hAnsi="Open Sans"/>
+        </w:rPr>
+      </w:pPr>
+    </w:p>
+    <w:p>
+      <w:pPr>
+        <w:rPr>
+          <w:rFonts w:ascii="Open Sans" w:hAnsi="Open Sans"/>
+        </w:rPr>
+      </w:pPr>
+    </w:p>
+    <w:p>
+      <w:pPr>
+        <w:rPr>
+          <w:rFonts w:ascii="Open Sans" w:hAnsi="Open Sans"/>
+        </w:rPr>
+      </w:pPr>
+    </w:p>
+    <w:p>
+      <w:pPr>
+        <w:rPr>
+          <w:rFonts w:ascii="Open Sans" w:hAnsi="Open Sans"/>
+        </w:rPr>
+      </w:pPr>
+    </w:p>
+    <w:p>
+      <w:pPr>
+        <w:rPr>
+          <w:rFonts w:ascii="Open Sans" w:hAnsi="Open Sans"/>
+        </w:rPr>
+      </w:pPr>
+    </w:p>
+    <w:p>
+      <w:pPr>
+        <w:rPr>
+          <w:rFonts w:ascii="Open Sans" w:hAnsi="Open Sans"/>
+        </w:rPr>
+      </w:pPr>
+    </w:p>
+    <w:p>
+      <w:pPr>
+        <w:rPr>
+          <w:rFonts w:ascii="Open Sans" w:hAnsi="Open Sans"/>
+        </w:rPr>
+      </w:pPr>
+    </w:p>
+    <w:p>
+      <w:pPr>
+        <w:rPr>
+          <w:rFonts w:ascii="Open Sans" w:hAnsi="Open Sans"/>
+        </w:rPr>
+      </w:pPr>
+    </w:p>
+    <w:p>
+      <w:pPr>
+        <w:rPr>
+          <w:rFonts w:ascii="Open Sans" w:hAnsi="Open Sans"/>
+        </w:rPr>
+      </w:pPr>
+    </w:p>
+    <w:p>
+      <w:pPr>
+        <w:rPr>
+          <w:rFonts w:ascii="Open Sans" w:hAnsi="Open Sans"/>
+        </w:rPr>
+      </w:pPr>
+    </w:p>
+    <w:p>
+      <w:pPr>
+        <w:rPr>
+          <w:rFonts w:ascii="Open Sans" w:hAnsi="Open Sans"/>
+        </w:rPr>
+      </w:pPr>
+    </w:p>
+    <w:p>
+      <w:pPr>
+        <w:rPr>
+          <w:rFonts w:ascii="Open Sans" w:hAnsi="Open Sans"/>
+        </w:rPr>
+      </w:pPr>
+    </w:p>
+    <w:p>
+      <w:pPr>
+        <w:rPr>
+          <w:rFonts w:ascii="Open Sans" w:hAnsi="Open Sans"/>
+        </w:rPr>
+      </w:pPr>
+    </w:p>
+    <w:p>
+      <w:pPr>
+        <w:rPr>
+          <w:rFonts w:ascii="Open Sans" w:hAnsi="Open Sans"/>
+        </w:rPr>
+      </w:pPr>
+    </w:p>
+    <w:p>
+      <w:pPr>
+        <w:rPr>
+          <w:rFonts w:ascii="Open Sans" w:hAnsi="Open Sans"/>
+        </w:rPr>
+      </w:pPr>
+    </w:p>
+    <w:p>
+      <w:pPr>
+        <w:rPr>
+          <w:rFonts w:ascii="Open Sans" w:hAnsi="Open Sans"/>
+        </w:rPr>
+      </w:pPr>
+    </w:p>
+    <w:p>
+      <w:pPr>
+        <w:rPr>
+          <w:rFonts w:ascii="Open Sans" w:hAnsi="Open Sans"/>
+        </w:rPr>
+      </w:pPr>
+    </w:p>
+    <w:p>
+      <w:pPr>
+        <w:rPr>
+          <w:rFonts w:ascii="Open Sans" w:hAnsi="Open Sans"/>
+        </w:rPr>
+      </w:pPr>
+    </w:p>
+    <w:p>
+      <w:pPr>
+        <w:rPr>
+          <w:rFonts w:ascii="Open Sans" w:hAnsi="Open Sans"/>
+        </w:rPr>
+      </w:pPr>
+    </w:p>
+    <w:p>
+      <w:pPr>
+        <w:rPr>
+          <w:rFonts w:ascii="Open Sans" w:hAnsi="Open Sans"/>
+        </w:rPr>
+      </w:pPr>
+    </w:p>
+    <w:p>
+      <w:pPr>
+        <w:rPr>
+          <w:rFonts w:ascii="Open Sans" w:hAnsi="Open Sans"/>
+        </w:rPr>
+      </w:pPr>
+    </w:p>
+    <w:p>
+      <w:pPr>
+        <w:rPr>
+          <w:rFonts w:ascii="Open Sans" w:hAnsi="Open Sans"/>
+        </w:rPr>
+      </w:pPr>
+    </w:p>
+    <w:p>
+      <w:pPr>
+        <w:rPr>
+          <w:rFonts w:ascii="Open Sans" w:hAnsi="Open Sans"/>
+        </w:rPr>
+      </w:pPr>
+    </w:p>
+    <w:p>
+      <w:pPr>
+        <w:rPr>
+          <w:rFonts w:ascii="Open Sans" w:hAnsi="Open Sans"/>
+        </w:rPr>
+      </w:pPr>
+    </w:p>
+    <w:p>
+      <w:pPr>
+        <w:rPr>
+          <w:rFonts w:ascii="Open Sans" w:hAnsi="Open Sans"/>
+        </w:rPr>
+      </w:pPr>
+    </w:p>
+    <w:p>
+      <w:pPr>
+        <w:rPr>
+          <w:rFonts w:ascii="Open Sans" w:hAnsi="Open Sans"/>
+        </w:rPr>
+      </w:pPr>
+    </w:p>
+    <w:p>
+      <w:pPr>
+        <w:rPr>
+          <w:rFonts w:ascii="Open Sans" w:hAnsi="Open Sans"/>
+        </w:rPr>
+      </w:pPr>
+      <w:r>
+        <w:rPr>
+          <w:rFonts w:ascii="Open Sans" w:hAnsi="Open Sans"/>
+        </w:rPr>
+        <w:lastRenderedPageBreak/>
+        <w:t xml:space="preserve">  </w:t>
+      </w:r>
+      <w:r>
+        <w:rPr>
+          <w:rFonts w:ascii="Open Sans" w:hAnsi="Open Sans"/>
+        </w:rPr>
+        <w:t xml:space="preserve">3.2.3 </w:t>
+      </w:r>
+      <w:r>
+        <w:rPr>
+          <w:rFonts w:ascii="Open Sans" w:hAnsi="Open Sans"/>
+          <w:u w:val="single"/>
+        </w:rPr>
+        <w:t>Diagramme de séque</w:t>
+      </w:r>
+      <w:r>
+        <w:rPr>
+          <w:rFonts w:ascii="Open Sans" w:hAnsi="Open Sans"/>
+          <w:u w:val="single"/>
+        </w:rPr>
+        <w:t>nces "</w:t>
+      </w:r>
+      <w:r>
+        <w:rPr>
+          <w:rFonts w:ascii="Open Sans" w:hAnsi="Open Sans"/>
+          <w:u w:val="single"/>
+        </w:rPr>
+        <w:t>Consultation des chiffres</w:t>
+      </w:r>
+      <w:r>
+        <w:rPr>
+          <w:rFonts w:ascii="Open Sans" w:hAnsi="Open Sans"/>
+          <w:u w:val="single"/>
+        </w:rPr>
+        <w:t>"</w:t>
+      </w:r>
+    </w:p>
+    <w:p>
+      <w:pPr>
+        <w:rPr>
+          <w:rFonts w:ascii="Open Sans" w:hAnsi="Open Sans"/>
+        </w:rPr>
+      </w:pPr>
+    </w:p>
+    <w:p>
+      <w:pPr>
+        <w:rPr>
+          <w:rFonts w:ascii="Open Sans" w:hAnsi="Open Sans"/>
+        </w:rPr>
+      </w:pPr>
+    </w:p>
+    <w:p>
+      <w:pPr>
+        <w:rPr>
+          <w:rFonts w:ascii="Open Sans" w:hAnsi="Open Sans"/>
+        </w:rPr>
+      </w:pPr>
+      <w:r>
+        <w:rPr>
+          <w:rFonts w:ascii="Open Sans" w:hAnsi="Open Sans"/>
+          <w:noProof/>
+          <w:lang w:eastAsia="fr-FR"/>
+        </w:rPr>
+        <w:drawing>
+          <wp:anchor distT="0" distB="0" distL="114300" distR="114300" simplePos="0" relativeHeight="251670528" behindDoc="0" locked="0" layoutInCell="1" allowOverlap="1" wp14:anchorId="140F848F" wp14:editId="195A8D78">
+            <wp:simplePos x="0" y="0"/>
+            <wp:positionH relativeFrom="column">
+              <wp:posOffset>-581751</wp:posOffset>
+            </wp:positionH>
+            <wp:positionV relativeFrom="paragraph">
+              <wp:posOffset>191770</wp:posOffset>
+            </wp:positionV>
+            <wp:extent cx="6950715" cy="4920706"/>
+            <wp:effectExtent l="0" t="0" r="8890" b="6985"/>
+            <wp:wrapNone/>
+            <wp:docPr id="14" name="Image 14"/>
+            <wp:cNvGraphicFramePr>
+              <a:graphicFrameLocks xmlns:a="http://schemas.openxmlformats.org/drawingml/2006/main" noChangeAspect="1"/>
+            </wp:cNvGraphicFramePr>
+            <a:graphic xmlns:a="http://schemas.openxmlformats.org/drawingml/2006/main">
+              <a:graphicData uri="http://schemas.openxmlformats.org/drawingml/2006/picture">
+                <pic:pic xmlns:pic="http://schemas.openxmlformats.org/drawingml/2006/picture">
+                  <pic:nvPicPr>
+                    <pic:cNvPr id="14" name="3.Diagramme de séquence - Consultation des chiffres.jpg"/>
+                    <pic:cNvPicPr/>
+                  </pic:nvPicPr>
+                  <pic:blipFill>
+                    <a:blip r:embed="rId20">
+                      <a:extLst>
+                        <a:ext uri="{28A0092B-C50C-407E-A947-70E740481C1C}">
+                          <a14:useLocalDpi xmlns:a14="http://schemas.microsoft.com/office/drawing/2010/main" val="0"/>
+                        </a:ext>
+                      </a:extLst>
+                    </a:blip>
+                    <a:stretch>
+                      <a:fillRect/>
+                    </a:stretch>
+                  </pic:blipFill>
+                  <pic:spPr>
+                    <a:xfrm>
+                      <a:off x="0" y="0"/>
+                      <a:ext cx="6950715" cy="4920706"/>
+                    </a:xfrm>
+                    <a:prstGeom prst="rect">
+                      <a:avLst/>
+                    </a:prstGeom>
+                  </pic:spPr>
+                </pic:pic>
+              </a:graphicData>
+            </a:graphic>
+            <wp14:sizeRelH relativeFrom="margin">
+              <wp14:pctWidth>0</wp14:pctWidth>
+            </wp14:sizeRelH>
+            <wp14:sizeRelV relativeFrom="margin">
+              <wp14:pctHeight>0</wp14:pctHeight>
+            </wp14:sizeRelV>
+          </wp:anchor>
+        </w:drawing>
+      </w:r>
+    </w:p>
+    <w:p>
+      <w:pPr>
+        <w:rPr>
+          <w:rFonts w:ascii="Open Sans" w:hAnsi="Open Sans"/>
+        </w:rPr>
+      </w:pPr>
+    </w:p>
+    <w:p>
+      <w:pPr>
+        <w:rPr>
+          <w:rFonts w:ascii="Open Sans" w:hAnsi="Open Sans"/>
+        </w:rPr>
+      </w:pPr>
+    </w:p>
+    <w:p>
+      <w:pPr>
+        <w:rPr>
+          <w:rFonts w:ascii="Open Sans" w:hAnsi="Open Sans"/>
+        </w:rPr>
+      </w:pPr>
+    </w:p>
+    <w:p>
+      <w:pPr>
+        <w:rPr>
+          <w:rFonts w:ascii="Open Sans" w:hAnsi="Open Sans"/>
+        </w:rPr>
+      </w:pPr>
+    </w:p>
+    <w:p>
+      <w:pPr>
+        <w:rPr>
+          <w:rFonts w:ascii="Open Sans" w:hAnsi="Open Sans"/>
+        </w:rPr>
+      </w:pPr>
+    </w:p>
+    <w:p>
+      <w:pPr>
+        <w:rPr>
+          <w:rFonts w:ascii="Open Sans" w:hAnsi="Open Sans"/>
+        </w:rPr>
+      </w:pPr>
+    </w:p>
+    <w:p>
+      <w:pPr>
+        <w:rPr>
+          <w:rFonts w:ascii="Open Sans" w:hAnsi="Open Sans"/>
+        </w:rPr>
+      </w:pPr>
+    </w:p>
+    <w:p>
+      <w:pPr>
+        <w:rPr>
+          <w:rFonts w:ascii="Open Sans" w:hAnsi="Open Sans"/>
+        </w:rPr>
+      </w:pPr>
+    </w:p>
+    <w:p>
+      <w:pPr>
+        <w:rPr>
+          <w:rFonts w:ascii="Open Sans" w:hAnsi="Open Sans"/>
+        </w:rPr>
+      </w:pPr>
+    </w:p>
+    <w:p>
+      <w:pPr>
+        <w:rPr>
+          <w:rFonts w:ascii="Open Sans" w:hAnsi="Open Sans"/>
+        </w:rPr>
+      </w:pPr>
+    </w:p>
+    <w:p>
+      <w:pPr>
+        <w:rPr>
+          <w:rFonts w:ascii="Open Sans" w:hAnsi="Open Sans"/>
+        </w:rPr>
+      </w:pPr>
+    </w:p>
+    <w:p>
+      <w:pPr>
+        <w:rPr>
+          <w:rFonts w:ascii="Open Sans" w:hAnsi="Open Sans"/>
+        </w:rPr>
+      </w:pPr>
+    </w:p>
+    <w:p>
+      <w:pPr>
+        <w:rPr>
+          <w:rFonts w:ascii="Open Sans" w:hAnsi="Open Sans"/>
+        </w:rPr>
+      </w:pPr>
+    </w:p>
+    <w:p>
+      <w:pPr>
+        <w:rPr>
+          <w:rFonts w:ascii="Open Sans" w:hAnsi="Open Sans"/>
+        </w:rPr>
+      </w:pPr>
+    </w:p>
+    <w:p>
+      <w:pPr>
+        <w:rPr>
+          <w:rFonts w:ascii="Open Sans" w:hAnsi="Open Sans"/>
+        </w:rPr>
+      </w:pPr>
+    </w:p>
+    <w:p>
+      <w:pPr>
+        <w:rPr>
+          <w:rFonts w:ascii="Open Sans" w:hAnsi="Open Sans"/>
+        </w:rPr>
+      </w:pPr>
+    </w:p>
+    <w:p>
+      <w:pPr>
+        <w:rPr>
+          <w:rFonts w:ascii="Open Sans" w:hAnsi="Open Sans"/>
+        </w:rPr>
+      </w:pPr>
+    </w:p>
+    <w:p>
+      <w:pPr>
+        <w:rPr>
+          <w:rFonts w:ascii="Open Sans" w:hAnsi="Open Sans"/>
+        </w:rPr>
+      </w:pPr>
+    </w:p>
+    <w:p>
+      <w:pPr>
+        <w:rPr>
+          <w:rFonts w:ascii="Open Sans" w:hAnsi="Open Sans"/>
+        </w:rPr>
+      </w:pPr>
+    </w:p>
+    <w:p>
+      <w:pPr>
+        <w:rPr>
+          <w:rFonts w:ascii="Open Sans" w:hAnsi="Open Sans"/>
+        </w:rPr>
+      </w:pPr>
+    </w:p>
+    <w:p>
+      <w:pPr>
+        <w:rPr>
+          <w:rFonts w:ascii="Open Sans" w:hAnsi="Open Sans"/>
+        </w:rPr>
+      </w:pPr>
+    </w:p>
+    <w:p>
+      <w:pPr>
+        <w:rPr>
+          <w:rFonts w:ascii="Open Sans" w:hAnsi="Open Sans"/>
+        </w:rPr>
+      </w:pPr>
+    </w:p>
+    <w:p>
+      <w:pPr>
+        <w:rPr>
+          <w:rFonts w:ascii="Open Sans" w:hAnsi="Open Sans"/>
+        </w:rPr>
+      </w:pPr>
+    </w:p>
+    <w:p>
+      <w:pPr>
+        <w:rPr>
+          <w:rFonts w:ascii="Open Sans" w:hAnsi="Open Sans"/>
+        </w:rPr>
+      </w:pPr>
+    </w:p>
+    <w:p>
+      <w:pPr>
+        <w:rPr>
+          <w:rFonts w:ascii="Open Sans" w:hAnsi="Open Sans"/>
+        </w:rPr>
+      </w:pPr>
+    </w:p>
+    <w:p>
+      <w:pPr>
+        <w:rPr>
+          <w:rFonts w:ascii="Open Sans" w:hAnsi="Open Sans"/>
+        </w:rPr>
+      </w:pPr>
+    </w:p>
+    <w:p>
+      <w:pPr>
+        <w:rPr>
+          <w:rFonts w:ascii="Open Sans" w:hAnsi="Open Sans"/>
+        </w:rPr>
+      </w:pPr>
+    </w:p>
+    <w:p>
+      <w:pPr>
+        <w:rPr>
+          <w:rFonts w:ascii="Open Sans" w:hAnsi="Open Sans"/>
+        </w:rPr>
+      </w:pPr>
+    </w:p>
+    <w:p>
+      <w:pPr>
+        <w:rPr>
+          <w:rFonts w:ascii="Open Sans" w:hAnsi="Open Sans"/>
+        </w:rPr>
+      </w:pPr>
+    </w:p>
+    <w:p>
+      <w:pPr>
+        <w:rPr>
+          <w:rFonts w:ascii="Open Sans" w:hAnsi="Open Sans"/>
+        </w:rPr>
+      </w:pPr>
+    </w:p>
+    <w:p>
+      <w:pPr>
+        <w:rPr>
+          <w:rFonts w:ascii="Open Sans" w:hAnsi="Open Sans"/>
+        </w:rPr>
+      </w:pPr>
+    </w:p>
+    <w:p>
+      <w:pPr>
+        <w:rPr>
+          <w:rFonts w:ascii="Open Sans" w:hAnsi="Open Sans"/>
+        </w:rPr>
+      </w:pPr>
+    </w:p>
+    <w:p>
+      <w:pPr>
+        <w:rPr>
+          <w:rFonts w:ascii="Open Sans" w:hAnsi="Open Sans"/>
+        </w:rPr>
+      </w:pPr>
+    </w:p>
+    <w:p>
+      <w:pPr>
+        <w:rPr>
+          <w:rFonts w:ascii="Open Sans" w:hAnsi="Open Sans"/>
+        </w:rPr>
+      </w:pPr>
+    </w:p>
+    <w:p>
+      <w:pPr>
+        <w:rPr>
+          <w:rFonts w:ascii="Open Sans" w:hAnsi="Open Sans"/>
+        </w:rPr>
+      </w:pPr>
+    </w:p>
+    <w:p>
+      <w:pPr>
+        <w:rPr>
+          <w:rFonts w:ascii="Open Sans" w:hAnsi="Open Sans"/>
+        </w:rPr>
+      </w:pPr>
+    </w:p>
+    <w:p>
+      <w:pPr>
+        <w:rPr>
+          <w:rFonts w:ascii="Open Sans" w:hAnsi="Open Sans"/>
+        </w:rPr>
+      </w:pPr>
+    </w:p>
+    <w:p>
+      <w:pPr>
+        <w:rPr>
+          <w:rFonts w:ascii="Open Sans" w:hAnsi="Open Sans"/>
+        </w:rPr>
+      </w:pPr>
+    </w:p>
+    <w:p>
+      <w:pPr>
+        <w:rPr>
+          <w:rFonts w:ascii="Open Sans" w:hAnsi="Open Sans"/>
+        </w:rPr>
+      </w:pPr>
+      <w:r>
+        <w:rPr>
+          <w:rFonts w:ascii="Open Sans" w:hAnsi="Open Sans"/>
+        </w:rPr>
+        <w:lastRenderedPageBreak/>
+        <w:t xml:space="preserve">  </w:t>
+      </w:r>
+      <w:r>
+        <w:rPr>
+          <w:rFonts w:ascii="Open Sans" w:hAnsi="Open Sans"/>
+        </w:rPr>
+        <w:t>3.2.4</w:t>
+      </w:r>
+      <w:r>
+        <w:rPr>
+          <w:rFonts w:ascii="Open Sans" w:hAnsi="Open Sans"/>
+        </w:rPr>
+        <w:t xml:space="preserve"> </w:t>
+      </w:r>
+      <w:r>
+        <w:rPr>
+          <w:rFonts w:ascii="Open Sans" w:hAnsi="Open Sans"/>
+          <w:u w:val="single"/>
+        </w:rPr>
+        <w:t>Diagramme de séque</w:t>
+      </w:r>
+      <w:r>
+        <w:rPr>
+          <w:rFonts w:ascii="Open Sans" w:hAnsi="Open Sans"/>
+          <w:u w:val="single"/>
+        </w:rPr>
+        <w:t>nces "Livraison d’une commande"</w:t>
+      </w:r>
+    </w:p>
+    <w:p>
+      <w:pPr>
+        <w:rPr>
+          <w:rFonts w:ascii="Open Sans" w:hAnsi="Open Sans"/>
+        </w:rPr>
+      </w:pPr>
+      <w:r>
+        <w:rPr>
+          <w:rFonts w:ascii="Open Sans" w:hAnsi="Open Sans"/>
+          <w:noProof/>
+          <w:lang w:eastAsia="fr-FR"/>
+        </w:rPr>
+        <w:drawing>
+          <wp:anchor distT="0" distB="0" distL="114300" distR="114300" simplePos="0" relativeHeight="251671552" behindDoc="0" locked="0" layoutInCell="1" allowOverlap="1" wp14:anchorId="0F3B6F9E" wp14:editId="72BE6F8C">
+            <wp:simplePos x="0" y="0"/>
+            <wp:positionH relativeFrom="column">
+              <wp:posOffset>-352425</wp:posOffset>
+            </wp:positionH>
+            <wp:positionV relativeFrom="paragraph">
+              <wp:posOffset>130810</wp:posOffset>
+            </wp:positionV>
+            <wp:extent cx="6394450" cy="8817610"/>
+            <wp:effectExtent l="0" t="0" r="6350" b="0"/>
+            <wp:wrapNone/>
+            <wp:docPr id="15" name="Image 15"/>
+            <wp:cNvGraphicFramePr>
+              <a:graphicFrameLocks xmlns:a="http://schemas.openxmlformats.org/drawingml/2006/main" noChangeAspect="1"/>
+            </wp:cNvGraphicFramePr>
+            <a:graphic xmlns:a="http://schemas.openxmlformats.org/drawingml/2006/main">
+              <a:graphicData uri="http://schemas.openxmlformats.org/drawingml/2006/picture">
+                <pic:pic xmlns:pic="http://schemas.openxmlformats.org/drawingml/2006/picture">
+                  <pic:nvPicPr>
+                    <pic:cNvPr id="15" name="4.Diagramme de séquence - Livraison d'un plat.jpg"/>
+                    <pic:cNvPicPr/>
+                  </pic:nvPicPr>
+                  <pic:blipFill>
+                    <a:blip r:embed="rId21">
+                      <a:extLst>
+                        <a:ext uri="{28A0092B-C50C-407E-A947-70E740481C1C}">
+                          <a14:useLocalDpi xmlns:a14="http://schemas.microsoft.com/office/drawing/2010/main" val="0"/>
+                        </a:ext>
+                      </a:extLst>
+                    </a:blip>
+                    <a:stretch>
+                      <a:fillRect/>
+                    </a:stretch>
+                  </pic:blipFill>
+                  <pic:spPr>
+                    <a:xfrm>
+                      <a:off x="0" y="0"/>
+                      <a:ext cx="6394450" cy="8817610"/>
+                    </a:xfrm>
+                    <a:prstGeom prst="rect">
+                      <a:avLst/>
+                    </a:prstGeom>
+                  </pic:spPr>
+                </pic:pic>
+              </a:graphicData>
+            </a:graphic>
+            <wp14:sizeRelH relativeFrom="margin">
+              <wp14:pctWidth>0</wp14:pctWidth>
+            </wp14:sizeRelH>
+            <wp14:sizeRelV relativeFrom="margin">
+              <wp14:pctHeight>0</wp14:pctHeight>
+            </wp14:sizeRelV>
+          </wp:anchor>
+        </w:drawing>
+      </w:r>
+    </w:p>
+    <w:p>
+      <w:pPr>
+        <w:rPr>
+          <w:rFonts w:ascii="Open Sans" w:hAnsi="Open Sans"/>
+        </w:rPr>
+      </w:pPr>
+    </w:p>
+    <w:p>
+      <w:pPr>
+        <w:rPr>
+          <w:rFonts w:ascii="Open Sans" w:hAnsi="Open Sans"/>
+        </w:rPr>
+      </w:pPr>
+    </w:p>
+    <w:p>
+      <w:pPr>
+        <w:rPr>
+          <w:rFonts w:ascii="Open Sans" w:hAnsi="Open Sans"/>
+        </w:rPr>
+      </w:pPr>
+    </w:p>
+    <w:p>
+      <w:pPr>
+        <w:rPr>
+          <w:rFonts w:ascii="Open Sans" w:hAnsi="Open Sans"/>
+        </w:rPr>
+      </w:pPr>
+    </w:p>
+    <w:p>
+      <w:pPr>
+        <w:rPr>
+          <w:rFonts w:ascii="Open Sans" w:hAnsi="Open Sans"/>
+        </w:rPr>
+      </w:pPr>
+    </w:p>
+    <w:p>
+      <w:pPr>
+        <w:rPr>
+          <w:rFonts w:ascii="Open Sans" w:hAnsi="Open Sans"/>
+        </w:rPr>
+      </w:pPr>
+    </w:p>
+    <w:p>
+      <w:pPr>
+        <w:rPr>
+          <w:rFonts w:ascii="Open Sans" w:hAnsi="Open Sans"/>
+        </w:rPr>
+      </w:pPr>
+    </w:p>
+    <w:p>
+      <w:pPr>
+        <w:rPr>
+          <w:rFonts w:ascii="Open Sans" w:hAnsi="Open Sans"/>
+        </w:rPr>
+      </w:pPr>
+    </w:p>
+    <w:p>
+      <w:pPr>
+        <w:rPr>
+          <w:rFonts w:ascii="Open Sans" w:hAnsi="Open Sans"/>
+        </w:rPr>
+      </w:pPr>
+    </w:p>
+    <w:p>
+      <w:pPr>
+        <w:rPr>
+          <w:rFonts w:ascii="Open Sans" w:hAnsi="Open Sans"/>
+        </w:rPr>
+      </w:pPr>
+    </w:p>
+    <w:p>
+      <w:pPr>
+        <w:rPr>
+          <w:rFonts w:ascii="Open Sans" w:hAnsi="Open Sans"/>
+        </w:rPr>
+      </w:pPr>
+    </w:p>
+    <w:p>
+      <w:pPr>
+        <w:rPr>
+          <w:rFonts w:ascii="Open Sans" w:hAnsi="Open Sans"/>
+        </w:rPr>
+      </w:pPr>
+    </w:p>
+    <w:p>
+      <w:pPr>
+        <w:rPr>
+          <w:rFonts w:ascii="Open Sans" w:hAnsi="Open Sans"/>
+        </w:rPr>
+      </w:pPr>
+    </w:p>
+    <w:p>
+      <w:pPr>
+        <w:rPr>
+          <w:rFonts w:ascii="Open Sans" w:hAnsi="Open Sans"/>
+        </w:rPr>
+      </w:pPr>
+    </w:p>
+    <w:p>
+      <w:pPr>
+        <w:rPr>
+          <w:rFonts w:ascii="Open Sans" w:hAnsi="Open Sans"/>
+        </w:rPr>
+      </w:pPr>
+    </w:p>
+    <w:p>
+      <w:pPr>
+        <w:rPr>
+          <w:rFonts w:ascii="Open Sans" w:hAnsi="Open Sans"/>
+        </w:rPr>
+      </w:pPr>
+    </w:p>
+    <w:p>
+      <w:pPr>
+        <w:rPr>
+          <w:rFonts w:ascii="Open Sans" w:hAnsi="Open Sans"/>
+        </w:rPr>
+      </w:pPr>
+    </w:p>
+    <w:p>
+      <w:pPr>
+        <w:rPr>
+          <w:rFonts w:ascii="Open Sans" w:hAnsi="Open Sans"/>
+        </w:rPr>
+      </w:pPr>
+    </w:p>
+    <w:p>
+      <w:pPr>
+        <w:rPr>
+          <w:rFonts w:ascii="Open Sans" w:hAnsi="Open Sans"/>
+        </w:rPr>
+      </w:pPr>
+    </w:p>
+    <w:p>
+      <w:pPr>
+        <w:rPr>
+          <w:rFonts w:ascii="Open Sans" w:hAnsi="Open Sans"/>
+        </w:rPr>
+      </w:pPr>
+    </w:p>
+    <w:p>
+      <w:pPr>
+        <w:rPr>
+          <w:rFonts w:ascii="Open Sans" w:hAnsi="Open Sans"/>
+        </w:rPr>
+      </w:pPr>
+    </w:p>
+    <w:p>
+      <w:pPr>
+        <w:rPr>
+          <w:rFonts w:ascii="Open Sans" w:hAnsi="Open Sans"/>
+        </w:rPr>
+      </w:pPr>
+    </w:p>
+    <w:p>
+      <w:pPr>
+        <w:rPr>
+          <w:rFonts w:ascii="Open Sans" w:hAnsi="Open Sans"/>
+        </w:rPr>
+      </w:pPr>
+    </w:p>
+    <w:p>
+      <w:pPr>
+        <w:rPr>
+          <w:rFonts w:ascii="Open Sans" w:hAnsi="Open Sans"/>
+        </w:rPr>
+      </w:pPr>
+    </w:p>
+    <w:p>
+      <w:pPr>
+        <w:rPr>
+          <w:rFonts w:ascii="Open Sans" w:hAnsi="Open Sans"/>
+        </w:rPr>
+      </w:pPr>
+    </w:p>
+    <w:p>
+      <w:pPr>
+        <w:rPr>
+          <w:rFonts w:ascii="Open Sans" w:hAnsi="Open Sans"/>
+        </w:rPr>
+      </w:pPr>
+    </w:p>
+    <w:p>
+      <w:pPr>
+        <w:rPr>
+          <w:rFonts w:ascii="Open Sans" w:hAnsi="Open Sans"/>
+        </w:rPr>
+      </w:pPr>
+    </w:p>
+    <w:p>
+      <w:pPr>
+        <w:rPr>
+          <w:rFonts w:ascii="Open Sans" w:hAnsi="Open Sans"/>
+        </w:rPr>
+      </w:pPr>
+    </w:p>
+    <w:p>
+      <w:pPr>
+        <w:rPr>
+          <w:rFonts w:ascii="Open Sans" w:hAnsi="Open Sans"/>
+        </w:rPr>
+      </w:pPr>
+    </w:p>
+    <w:p>
+      <w:pPr>
+        <w:rPr>
+          <w:rFonts w:ascii="Open Sans" w:hAnsi="Open Sans"/>
+        </w:rPr>
+      </w:pPr>
+    </w:p>
+    <w:p>
+      <w:pPr>
+        <w:rPr>
+          <w:rFonts w:ascii="Open Sans" w:hAnsi="Open Sans"/>
+        </w:rPr>
+      </w:pPr>
+    </w:p>
+    <w:p>
+      <w:pPr>
+        <w:rPr>
+          <w:rFonts w:ascii="Open Sans" w:hAnsi="Open Sans"/>
+        </w:rPr>
+      </w:pPr>
+    </w:p>
+    <w:p>
+      <w:pPr>
+        <w:rPr>
+          <w:rFonts w:ascii="Open Sans" w:hAnsi="Open Sans"/>
+        </w:rPr>
+      </w:pPr>
+    </w:p>
+    <w:p>
+      <w:pPr>
+        <w:rPr>
+          <w:rFonts w:ascii="Open Sans" w:hAnsi="Open Sans"/>
+        </w:rPr>
+      </w:pPr>
+    </w:p>
+    <w:p>
+      <w:pPr>
+        <w:rPr>
+          <w:rFonts w:ascii="Open Sans" w:hAnsi="Open Sans"/>
+        </w:rPr>
+      </w:pPr>
+    </w:p>
+    <w:p>
+      <w:pPr>
+        <w:rPr>
+          <w:rFonts w:ascii="Open Sans" w:hAnsi="Open Sans"/>
+        </w:rPr>
+      </w:pPr>
+    </w:p>
+    <w:p>
+      <w:pPr>
+        <w:rPr>
+          <w:rFonts w:ascii="Open Sans" w:hAnsi="Open Sans"/>
+        </w:rPr>
+      </w:pPr>
+    </w:p>
+    <w:p>
+      <w:pPr>
+        <w:rPr>
+          <w:rFonts w:ascii="Open Sans" w:hAnsi="Open Sans"/>
+        </w:rPr>
+      </w:pPr>
+    </w:p>
+    <w:p>
+      <w:pPr>
+        <w:rPr>
+          <w:rFonts w:ascii="Open Sans" w:hAnsi="Open Sans"/>
+        </w:rPr>
+      </w:pPr>
+    </w:p>
+    <w:p>
+      <w:pPr>
+        <w:rPr>
+          <w:rFonts w:ascii="Open Sans" w:hAnsi="Open Sans"/>
+        </w:rPr>
+      </w:pPr>
+    </w:p>
+    <w:p>
+      <w:pPr>
+        <w:rPr>
+          <w:rFonts w:ascii="Open Sans" w:hAnsi="Open Sans"/>
+          <w:b/>
+          <w:u w:val="single"/>
+        </w:rPr>
+      </w:pPr>
+      <w:r>
+        <w:rPr>
+          <w:rFonts w:ascii="Open Sans" w:hAnsi="Open Sans"/>
+          <w:b/>
+        </w:rPr>
+        <w:lastRenderedPageBreak/>
+        <w:t xml:space="preserve">4. </w:t>
+      </w:r>
+      <w:r>
+        <w:rPr>
+          <w:rFonts w:ascii="Open Sans" w:hAnsi="Open Sans"/>
+          <w:b/>
+          <w:u w:val="single"/>
+        </w:rPr>
+        <w:t>BASE DE DONNÉES MySQL</w:t>
+      </w:r>
+    </w:p>
+    <w:p>
+      <w:pPr>
+        <w:rPr>
+          <w:rFonts w:ascii="Open Sans" w:hAnsi="Open Sans"/>
+        </w:rPr>
+      </w:pPr>
+      <w:r>
+        <w:rPr>
+          <w:rFonts w:ascii="Open Sans" w:hAnsi="Open Sans"/>
+        </w:rPr>
+        <w:tab/>
+        <w:t xml:space="preserve">4.1 </w:t>
+      </w:r>
+      <w:r>
+        <w:rPr>
+          <w:rFonts w:ascii="Open Sans" w:hAnsi="Open Sans"/>
+          <w:u w:val="single"/>
+        </w:rPr>
+        <w:t>Modèle physique des données</w:t>
+      </w:r>
+    </w:p>
+    <w:p>
+      <w:pPr>
+        <w:rPr>
+          <w:rFonts w:ascii="Open Sans" w:hAnsi="Open Sans"/>
+        </w:rPr>
+      </w:pPr>
+    </w:p>
+    <w:p>
+      <w:pPr>
+        <w:rPr>
+          <w:rFonts w:ascii="Open Sans" w:hAnsi="Open Sans"/>
+        </w:rPr>
+      </w:pPr>
+      <w:r>
+        <w:rPr>
+          <w:rFonts w:ascii="Open Sans" w:hAnsi="Open Sans"/>
+        </w:rPr>
+        <w:tab/>
+        <w:t>Le Modèle Physique des Données (MPD) permet d'établir la manière concrète dont le système sera mis en place.</w:t>
+      </w:r>
+    </w:p>
+    <w:p>
+      <w:pPr>
+        <w:rPr>
+          <w:rFonts w:ascii="Open Sans" w:hAnsi="Open Sans"/>
+        </w:rPr>
+      </w:pPr>
+    </w:p>
+    <w:p>
+      <w:pPr>
+        <w:rPr>
+          <w:rFonts w:ascii="Open Sans" w:hAnsi="Open Sans"/>
+        </w:rPr>
+      </w:pPr>
+      <w:r>
+        <w:rPr>
+          <w:rFonts w:ascii="Open Sans" w:hAnsi="Open Sans"/>
+          <w:noProof/>
+          <w:lang w:eastAsia="fr-FR"/>
+        </w:rPr>
+        <w:drawing>
+          <wp:anchor distT="0" distB="0" distL="114300" distR="114300" simplePos="0" relativeHeight="251672576" behindDoc="1" locked="0" layoutInCell="1" allowOverlap="1" wp14:anchorId="3AB995F8" wp14:editId="163FB388">
+            <wp:simplePos x="0" y="0"/>
+            <wp:positionH relativeFrom="column">
+              <wp:posOffset>-581025</wp:posOffset>
+            </wp:positionH>
+            <wp:positionV relativeFrom="paragraph">
+              <wp:posOffset>263468</wp:posOffset>
+            </wp:positionV>
+            <wp:extent cx="6948805" cy="4910455"/>
+            <wp:effectExtent l="0" t="0" r="10795" b="0"/>
+            <wp:wrapNone/>
+            <wp:docPr id="16" name="Image 16"/>
+            <wp:cNvGraphicFramePr>
+              <a:graphicFrameLocks xmlns:a="http://schemas.openxmlformats.org/drawingml/2006/main" noChangeAspect="1"/>
+            </wp:cNvGraphicFramePr>
+            <a:graphic xmlns:a="http://schemas.openxmlformats.org/drawingml/2006/main">
+              <a:graphicData uri="http://schemas.openxmlformats.org/drawingml/2006/picture">
+                <pic:pic xmlns:pic="http://schemas.openxmlformats.org/drawingml/2006/picture">
+                  <pic:nvPicPr>
+                    <pic:cNvPr id="16" name="modele_physique_de_donnees.pdf"/>
+                    <pic:cNvPicPr/>
+                  </pic:nvPicPr>
+                  <pic:blipFill>
+                    <a:blip r:embed="rId22">
+                      <a:extLst>
+                        <a:ext uri="{28A0092B-C50C-407E-A947-70E740481C1C}">
+                          <a14:useLocalDpi xmlns:a14="http://schemas.microsoft.com/office/drawing/2010/main" val="0"/>
+                        </a:ext>
+                      </a:extLst>
+                    </a:blip>
+                    <a:stretch>
+                      <a:fillRect/>
+                    </a:stretch>
+                  </pic:blipFill>
+                  <pic:spPr>
+                    <a:xfrm>
+                      <a:off x="0" y="0"/>
+                      <a:ext cx="6948805" cy="4910455"/>
+                    </a:xfrm>
+                    <a:prstGeom prst="rect">
+                      <a:avLst/>
+                    </a:prstGeom>
+                  </pic:spPr>
+                </pic:pic>
+              </a:graphicData>
+            </a:graphic>
+            <wp14:sizeRelH relativeFrom="margin">
+              <wp14:pctWidth>0</wp14:pctWidth>
+            </wp14:sizeRelH>
+            <wp14:sizeRelV relativeFrom="margin">
+              <wp14:pctHeight>0</wp14:pctHeight>
+            </wp14:sizeRelV>
+          </wp:anchor>
+        </w:drawing>
+      </w:r>
     </w:p>
     <w:sectPr>
-      <w:footerReference w:type="even" r:id="rId17"/>
-      <w:footerReference w:type="default" r:id="rId18"/>
+      <w:footerReference w:type="even" r:id="rId23"/>
+      <w:footerReference w:type="default" r:id="rId24"/>
       <w:pgSz w:w="11900" w:h="16840"/>
       <w:pgMar w:top="1417" w:right="1417" w:bottom="1417" w:left="1417" w:header="708" w:footer="708" w:gutter="0"/>
       <w:cols w:space="708"/>
@@ -10285,7 +12801,7 @@
         <w:rStyle w:val="Numrodepage"/>
         <w:noProof/>
       </w:rPr>
-      <w:t>19</w:t>
+      <w:t>25</w:t>
     </w:r>
     <w:r>
       <w:rPr>
@@ -11084,7 +13600,7 @@
 </file>
 
 <file path=customXml/itemProps1.xml><?xml version="1.0" encoding="utf-8"?>
-<ds:datastoreItem xmlns:ds="http://schemas.openxmlformats.org/officeDocument/2006/customXml" ds:itemID="{DA18E9A8-914C-DD41-A3BD-54E2522CA6D0}">
+<ds:datastoreItem xmlns:ds="http://schemas.openxmlformats.org/officeDocument/2006/customXml" ds:itemID="{AD1B16F3-96F1-584B-9F83-E545F947EA4E}">
   <ds:schemaRefs>
     <ds:schemaRef ds:uri="http://schemas.openxmlformats.org/officeDocument/2006/bibliography"/>
   </ds:schemaRefs>

</xml_diff>

<commit_message>
Màj des diags de classes et MPD dans la documentation
</commit_message>
<xml_diff>
--- a/Livrables/Documentation UML.docx
+++ b/Livrables/Documentation UML.docx
@@ -1432,13 +1432,7 @@
           <w:rFonts w:ascii="Open Sans" w:hAnsi="Open Sans"/>
         </w:rPr>
         <w:tab/>
-        <w:t xml:space="preserve">  </w:t>
-      </w:r>
-      <w:r>
-        <w:rPr>
-          <w:rFonts w:ascii="Open Sans" w:hAnsi="Open Sans"/>
-        </w:rPr>
-        <w:t>3.2.3 Diagramme</w:t>
+        <w:t xml:space="preserve">  3.2.3 Diagramme</w:t>
       </w:r>
       <w:r>
         <w:rPr>
@@ -2050,8 +2044,6 @@
           <w:u w:val="single"/>
         </w:rPr>
       </w:pPr>
-      <w:bookmarkStart w:id="0" w:name="_GoBack"/>
-      <w:bookmarkEnd w:id="0"/>
       <w:r>
         <w:rPr>
           <w:rFonts w:ascii="Open Sans" w:hAnsi="Open Sans"/>
@@ -10597,14 +10589,7 @@
           <w:b/>
         </w:rPr>
         <w:lastRenderedPageBreak/>
-        <w:t>3</w:t>
-      </w:r>
-      <w:r>
-        <w:rPr>
-          <w:rFonts w:ascii="Open Sans" w:hAnsi="Open Sans"/>
-          <w:b/>
-        </w:rPr>
-        <w:t xml:space="preserve">. </w:t>
+        <w:t xml:space="preserve">3. </w:t>
       </w:r>
       <w:r>
         <w:rPr>
@@ -10677,13 +10662,6 @@
           <w:rFonts w:ascii="Open Sans" w:hAnsi="Open Sans"/>
         </w:rPr>
       </w:pPr>
-    </w:p>
-    <w:p>
-      <w:pPr>
-        <w:rPr>
-          <w:rFonts w:ascii="Open Sans" w:hAnsi="Open Sans"/>
-        </w:rPr>
-      </w:pPr>
       <w:r>
         <w:rPr>
           <w:rFonts w:ascii="Open Sans" w:hAnsi="Open Sans"/>
@@ -10691,18 +10669,18 @@
           <w:lang w:eastAsia="fr-FR"/>
         </w:rPr>
         <w:drawing>
-          <wp:anchor distT="0" distB="0" distL="114300" distR="114300" simplePos="0" relativeHeight="251667456" behindDoc="1" locked="0" layoutInCell="1" allowOverlap="1" wp14:anchorId="294E9538" wp14:editId="511DB306">
+          <wp:anchor distT="0" distB="0" distL="114300" distR="114300" simplePos="0" relativeHeight="251673600" behindDoc="0" locked="0" layoutInCell="1" allowOverlap="1" wp14:anchorId="4DFE446D" wp14:editId="539A485B">
             <wp:simplePos x="0" y="0"/>
             <wp:positionH relativeFrom="column">
-              <wp:posOffset>-509905</wp:posOffset>
+              <wp:posOffset>-657225</wp:posOffset>
             </wp:positionH>
             <wp:positionV relativeFrom="paragraph">
-              <wp:posOffset>182245</wp:posOffset>
+              <wp:posOffset>273771</wp:posOffset>
             </wp:positionV>
-            <wp:extent cx="6798310" cy="5144135"/>
-            <wp:effectExtent l="0" t="0" r="8890" b="12065"/>
+            <wp:extent cx="7113270" cy="5378450"/>
+            <wp:effectExtent l="0" t="0" r="0" b="6350"/>
             <wp:wrapNone/>
-            <wp:docPr id="2" name="Image 2"/>
+            <wp:docPr id="17" name="Image 17"/>
             <wp:cNvGraphicFramePr>
               <a:graphicFrameLocks xmlns:a="http://schemas.openxmlformats.org/drawingml/2006/main" noChangeAspect="1"/>
             </wp:cNvGraphicFramePr>
@@ -10710,7 +10688,7 @@
               <a:graphicData uri="http://schemas.openxmlformats.org/drawingml/2006/picture">
                 <pic:pic xmlns:pic="http://schemas.openxmlformats.org/drawingml/2006/picture">
                   <pic:nvPicPr>
-                    <pic:cNvPr id="2" name="diagramme _de_classe.pdf"/>
+                    <pic:cNvPr id="17" name="diagramme _de_classe.pdf"/>
                     <pic:cNvPicPr/>
                   </pic:nvPicPr>
                   <pic:blipFill>
@@ -10728,7 +10706,7 @@
                   <pic:spPr>
                     <a:xfrm>
                       <a:off x="0" y="0"/>
-                      <a:ext cx="6798310" cy="5144135"/>
+                      <a:ext cx="7113270" cy="5378450"/>
                     </a:xfrm>
                     <a:prstGeom prst="rect">
                       <a:avLst/>
@@ -10982,6 +10960,13 @@
       <w:pPr>
         <w:rPr>
           <w:rFonts w:ascii="Open Sans" w:hAnsi="Open Sans"/>
+        </w:rPr>
+      </w:pPr>
+    </w:p>
+    <w:p>
+      <w:pPr>
+        <w:rPr>
+          <w:rFonts w:ascii="Open Sans" w:hAnsi="Open Sans"/>
           <w:u w:val="single"/>
         </w:rPr>
       </w:pPr>
@@ -10991,27 +10976,14 @@
         </w:rPr>
         <w:lastRenderedPageBreak/>
         <w:tab/>
-        <w:t>3.2</w:t>
-      </w:r>
-      <w:r>
-        <w:rPr>
-          <w:rFonts w:ascii="Open Sans" w:hAnsi="Open Sans"/>
-        </w:rPr>
-        <w:t xml:space="preserve"> </w:t>
+        <w:t xml:space="preserve">3.2 </w:t>
       </w:r>
       <w:r>
         <w:rPr>
           <w:rFonts w:ascii="Open Sans" w:hAnsi="Open Sans"/>
           <w:u w:val="single"/>
         </w:rPr>
-        <w:t>Diagramme</w:t>
-      </w:r>
-      <w:r>
-        <w:rPr>
-          <w:rFonts w:ascii="Open Sans" w:hAnsi="Open Sans"/>
-          <w:u w:val="single"/>
-        </w:rPr>
-        <w:t>s de séquences</w:t>
+        <w:t>Diagrammes de séquences</w:t>
       </w:r>
     </w:p>
     <w:p>
@@ -11390,13 +11362,7 @@
         </w:rPr>
         <w:lastRenderedPageBreak/>
         <w:tab/>
-        <w:t>3.2.2</w:t>
-      </w:r>
-      <w:r>
-        <w:rPr>
-          <w:rFonts w:ascii="Open Sans" w:hAnsi="Open Sans"/>
-        </w:rPr>
-        <w:t xml:space="preserve"> </w:t>
+        <w:t xml:space="preserve">3.2.2 </w:t>
       </w:r>
       <w:r>
         <w:rPr>
@@ -11793,14 +11759,7 @@
           <w:rFonts w:ascii="Open Sans" w:hAnsi="Open Sans"/>
           <w:u w:val="single"/>
         </w:rPr>
-        <w:t>Diagramme de séque</w:t>
-      </w:r>
-      <w:r>
-        <w:rPr>
-          <w:rFonts w:ascii="Open Sans" w:hAnsi="Open Sans"/>
-          <w:u w:val="single"/>
-        </w:rPr>
-        <w:t>nces "</w:t>
+        <w:t>Diagramme de séquences "</w:t>
       </w:r>
       <w:r>
         <w:rPr>
@@ -12183,27 +12142,14 @@
         <w:rPr>
           <w:rFonts w:ascii="Open Sans" w:hAnsi="Open Sans"/>
         </w:rPr>
-        <w:t>3.2.4</w:t>
-      </w:r>
-      <w:r>
-        <w:rPr>
-          <w:rFonts w:ascii="Open Sans" w:hAnsi="Open Sans"/>
-        </w:rPr>
-        <w:t xml:space="preserve"> </w:t>
+        <w:t xml:space="preserve">3.2.4 </w:t>
       </w:r>
       <w:r>
         <w:rPr>
           <w:rFonts w:ascii="Open Sans" w:hAnsi="Open Sans"/>
           <w:u w:val="single"/>
         </w:rPr>
-        <w:t>Diagramme de séque</w:t>
-      </w:r>
-      <w:r>
-        <w:rPr>
-          <w:rFonts w:ascii="Open Sans" w:hAnsi="Open Sans"/>
-          <w:u w:val="single"/>
-        </w:rPr>
-        <w:t>nces "Livraison d’une commande"</w:t>
+        <w:t>Diagramme de séquences "Livraison d’une commande"</w:t>
       </w:r>
     </w:p>
     <w:p>
@@ -12628,6 +12574,8 @@
           <w:rFonts w:ascii="Open Sans" w:hAnsi="Open Sans"/>
         </w:rPr>
       </w:pPr>
+      <w:bookmarkStart w:id="0" w:name="_GoBack"/>
+      <w:bookmarkEnd w:id="0"/>
     </w:p>
     <w:p>
       <w:pPr>
@@ -12642,18 +12590,18 @@
           <w:lang w:eastAsia="fr-FR"/>
         </w:rPr>
         <w:drawing>
-          <wp:anchor distT="0" distB="0" distL="114300" distR="114300" simplePos="0" relativeHeight="251672576" behindDoc="1" locked="0" layoutInCell="1" allowOverlap="1" wp14:anchorId="3AB995F8" wp14:editId="163FB388">
+          <wp:anchor distT="0" distB="0" distL="114300" distR="114300" simplePos="0" relativeHeight="251674624" behindDoc="0" locked="0" layoutInCell="1" allowOverlap="1" wp14:anchorId="2B22DE80" wp14:editId="73E8E213">
             <wp:simplePos x="0" y="0"/>
             <wp:positionH relativeFrom="column">
-              <wp:posOffset>-581025</wp:posOffset>
+              <wp:posOffset>-534035</wp:posOffset>
             </wp:positionH>
             <wp:positionV relativeFrom="paragraph">
               <wp:posOffset>263468</wp:posOffset>
             </wp:positionV>
-            <wp:extent cx="6948805" cy="4910455"/>
-            <wp:effectExtent l="0" t="0" r="10795" b="0"/>
+            <wp:extent cx="6887210" cy="4453255"/>
+            <wp:effectExtent l="0" t="0" r="0" b="0"/>
             <wp:wrapNone/>
-            <wp:docPr id="16" name="Image 16"/>
+            <wp:docPr id="18" name="Image 18"/>
             <wp:cNvGraphicFramePr>
               <a:graphicFrameLocks xmlns:a="http://schemas.openxmlformats.org/drawingml/2006/main" noChangeAspect="1"/>
             </wp:cNvGraphicFramePr>
@@ -12661,7 +12609,7 @@
               <a:graphicData uri="http://schemas.openxmlformats.org/drawingml/2006/picture">
                 <pic:pic xmlns:pic="http://schemas.openxmlformats.org/drawingml/2006/picture">
                   <pic:nvPicPr>
-                    <pic:cNvPr id="16" name="modele_physique_de_donnees.pdf"/>
+                    <pic:cNvPr id="18" name="modele_physique_de_donnees.pdf"/>
                     <pic:cNvPicPr/>
                   </pic:nvPicPr>
                   <pic:blipFill>
@@ -12679,7 +12627,7 @@
                   <pic:spPr>
                     <a:xfrm>
                       <a:off x="0" y="0"/>
-                      <a:ext cx="6948805" cy="4910455"/>
+                      <a:ext cx="6887210" cy="4453255"/>
                     </a:xfrm>
                     <a:prstGeom prst="rect">
                       <a:avLst/>
@@ -13600,7 +13548,7 @@
 </file>
 
 <file path=customXml/itemProps1.xml><?xml version="1.0" encoding="utf-8"?>
-<ds:datastoreItem xmlns:ds="http://schemas.openxmlformats.org/officeDocument/2006/customXml" ds:itemID="{AD1B16F3-96F1-584B-9F83-E545F947EA4E}">
+<ds:datastoreItem xmlns:ds="http://schemas.openxmlformats.org/officeDocument/2006/customXml" ds:itemID="{7E0E04E6-E085-8A4D-A717-61A10128EE2B}">
   <ds:schemaRefs>
     <ds:schemaRef ds:uri="http://schemas.openxmlformats.org/officeDocument/2006/bibliography"/>
   </ds:schemaRefs>

</xml_diff>

<commit_message>
Modification MPD dans la documentation
</commit_message>
<xml_diff>
--- a/Livrables/Documentation UML.docx
+++ b/Livrables/Documentation UML.docx
@@ -12574,15 +12574,15 @@
           <w:rFonts w:ascii="Open Sans" w:hAnsi="Open Sans"/>
         </w:rPr>
       </w:pPr>
+    </w:p>
+    <w:p>
+      <w:pPr>
+        <w:rPr>
+          <w:rFonts w:ascii="Open Sans" w:hAnsi="Open Sans"/>
+        </w:rPr>
+      </w:pPr>
       <w:bookmarkStart w:id="0" w:name="_GoBack"/>
       <w:bookmarkEnd w:id="0"/>
-    </w:p>
-    <w:p>
-      <w:pPr>
-        <w:rPr>
-          <w:rFonts w:ascii="Open Sans" w:hAnsi="Open Sans"/>
-        </w:rPr>
-      </w:pPr>
       <w:r>
         <w:rPr>
           <w:rFonts w:ascii="Open Sans" w:hAnsi="Open Sans"/>
@@ -12590,18 +12590,18 @@
           <w:lang w:eastAsia="fr-FR"/>
         </w:rPr>
         <w:drawing>
-          <wp:anchor distT="0" distB="0" distL="114300" distR="114300" simplePos="0" relativeHeight="251674624" behindDoc="0" locked="0" layoutInCell="1" allowOverlap="1" wp14:anchorId="2B22DE80" wp14:editId="73E8E213">
+          <wp:anchor distT="0" distB="0" distL="114300" distR="114300" simplePos="0" relativeHeight="251674624" behindDoc="0" locked="0" layoutInCell="1" allowOverlap="1" wp14:anchorId="684333C6" wp14:editId="02409D3F">
             <wp:simplePos x="0" y="0"/>
             <wp:positionH relativeFrom="column">
-              <wp:posOffset>-534035</wp:posOffset>
+              <wp:posOffset>-657225</wp:posOffset>
             </wp:positionH>
             <wp:positionV relativeFrom="paragraph">
-              <wp:posOffset>263468</wp:posOffset>
+              <wp:posOffset>149860</wp:posOffset>
             </wp:positionV>
-            <wp:extent cx="6887210" cy="4453255"/>
-            <wp:effectExtent l="0" t="0" r="0" b="0"/>
+            <wp:extent cx="7061835" cy="4566285"/>
+            <wp:effectExtent l="0" t="0" r="0" b="5715"/>
             <wp:wrapNone/>
-            <wp:docPr id="18" name="Image 18"/>
+            <wp:docPr id="2" name="Image 2"/>
             <wp:cNvGraphicFramePr>
               <a:graphicFrameLocks xmlns:a="http://schemas.openxmlformats.org/drawingml/2006/main" noChangeAspect="1"/>
             </wp:cNvGraphicFramePr>
@@ -12609,7 +12609,7 @@
               <a:graphicData uri="http://schemas.openxmlformats.org/drawingml/2006/picture">
                 <pic:pic xmlns:pic="http://schemas.openxmlformats.org/drawingml/2006/picture">
                   <pic:nvPicPr>
-                    <pic:cNvPr id="18" name="modele_physique_de_donnees.pdf"/>
+                    <pic:cNvPr id="2" name="modele_physique_de_donnees.pdf"/>
                     <pic:cNvPicPr/>
                   </pic:nvPicPr>
                   <pic:blipFill>
@@ -12627,7 +12627,7 @@
                   <pic:spPr>
                     <a:xfrm>
                       <a:off x="0" y="0"/>
-                      <a:ext cx="6887210" cy="4453255"/>
+                      <a:ext cx="7061835" cy="4566285"/>
                     </a:xfrm>
                     <a:prstGeom prst="rect">
                       <a:avLst/>
@@ -13548,7 +13548,7 @@
 </file>
 
 <file path=customXml/itemProps1.xml><?xml version="1.0" encoding="utf-8"?>
-<ds:datastoreItem xmlns:ds="http://schemas.openxmlformats.org/officeDocument/2006/customXml" ds:itemID="{7E0E04E6-E085-8A4D-A717-61A10128EE2B}">
+<ds:datastoreItem xmlns:ds="http://schemas.openxmlformats.org/officeDocument/2006/customXml" ds:itemID="{3EB3D77B-435F-B44A-817A-C30A4E906253}">
   <ds:schemaRefs>
     <ds:schemaRef ds:uri="http://schemas.openxmlformats.org/officeDocument/2006/bibliography"/>
   </ds:schemaRefs>

</xml_diff>